<commit_message>
Terminamos hasta el 5
</commit_message>
<xml_diff>
--- a/docs/AIRLINE ADMINISTRATOR ENGINEERING METHOD SPECIFICATION.docx
+++ b/docs/AIRLINE ADMINISTRATOR ENGINEERING METHOD SPECIFICATION.docx
@@ -1,6 +1,6 @@
 
 <file path=word/document.xml><?xml version="1.0" encoding="utf-8"?>
-<w:document xmlns:wpc="http://schemas.microsoft.com/office/word/2010/wordprocessingCanvas" xmlns:cx="http://schemas.microsoft.com/office/drawing/2014/chartex" xmlns:cx1="http://schemas.microsoft.com/office/drawing/2015/9/8/chartex" xmlns:cx2="http://schemas.microsoft.com/office/drawing/2015/10/21/chartex" xmlns:cx3="http://schemas.microsoft.com/office/drawing/2016/5/9/chartex" xmlns:cx4="http://schemas.microsoft.com/office/drawing/2016/5/10/chartex" xmlns:cx5="http://schemas.microsoft.com/office/drawing/2016/5/11/chartex" xmlns:cx6="http://schemas.microsoft.com/office/drawing/2016/5/12/chartex" xmlns:cx7="http://schemas.microsoft.com/office/drawing/2016/5/13/chartex" xmlns:cx8="http://schemas.microsoft.com/office/drawing/2016/5/14/chartex" xmlns:mc="http://schemas.openxmlformats.org/markup-compatibility/2006" xmlns:aink="http://schemas.microsoft.com/office/drawing/2016/ink" xmlns:am3d="http://schemas.microsoft.com/office/drawing/2017/model3d" xmlns:o="urn:schemas-microsoft-com:office:office" xmlns:oel="http://schemas.microsoft.com/office/2019/extlst" xmlns:r="http://schemas.openxmlformats.org/officeDocument/2006/relationships" xmlns:m="http://schemas.openxmlformats.org/officeDocument/2006/math" xmlns:v="urn:schemas-microsoft-com:vml" xmlns:wp14="http://schemas.microsoft.com/office/word/2010/wordprocessingDrawing" xmlns:wp="http://schemas.openxmlformats.org/drawingml/2006/wordprocessingDrawing" xmlns:w10="urn:schemas-microsoft-com:office:word" xmlns:w="http://schemas.openxmlformats.org/wordprocessingml/2006/main" xmlns:w14="http://schemas.microsoft.com/office/word/2010/wordml" xmlns:w15="http://schemas.microsoft.com/office/word/2012/wordml" xmlns:w16cex="http://schemas.microsoft.com/office/word/2018/wordml/cex" xmlns:w16cid="http://schemas.microsoft.com/office/word/2016/wordml/cid" xmlns:w16="http://schemas.microsoft.com/office/word/2018/wordml" xmlns:w16sdtdh="http://schemas.microsoft.com/office/word/2020/wordml/sdtdatahash" xmlns:w16se="http://schemas.microsoft.com/office/word/2015/wordml/symex" xmlns:wpg="http://schemas.microsoft.com/office/word/2010/wordprocessingGroup" xmlns:wpi="http://schemas.microsoft.com/office/word/2010/wordprocessingInk" xmlns:wne="http://schemas.microsoft.com/office/word/2006/wordml" xmlns:wps="http://schemas.microsoft.com/office/word/2010/wordprocessingShape" mc:Ignorable="w14 w15 w16se w16cid w16 w16cex w16sdtdh wp14">
+<w:document xmlns:wpc="http://schemas.microsoft.com/office/word/2010/wordprocessingCanvas" xmlns:cx="http://schemas.microsoft.com/office/drawing/2014/chartex" xmlns:cx1="http://schemas.microsoft.com/office/drawing/2015/9/8/chartex" xmlns:cx2="http://schemas.microsoft.com/office/drawing/2015/10/21/chartex" xmlns:cx3="http://schemas.microsoft.com/office/drawing/2016/5/9/chartex" xmlns:cx4="http://schemas.microsoft.com/office/drawing/2016/5/10/chartex" xmlns:cx5="http://schemas.microsoft.com/office/drawing/2016/5/11/chartex" xmlns:cx6="http://schemas.microsoft.com/office/drawing/2016/5/12/chartex" xmlns:cx7="http://schemas.microsoft.com/office/drawing/2016/5/13/chartex" xmlns:cx8="http://schemas.microsoft.com/office/drawing/2016/5/14/chartex" xmlns:mc="http://schemas.openxmlformats.org/markup-compatibility/2006" xmlns:aink="http://schemas.microsoft.com/office/drawing/2016/ink" xmlns:am3d="http://schemas.microsoft.com/office/drawing/2017/model3d" xmlns:o="urn:schemas-microsoft-com:office:office" xmlns:oel="http://schemas.microsoft.com/office/2019/extlst" xmlns:r="http://schemas.openxmlformats.org/officeDocument/2006/relationships" xmlns:m="http://schemas.openxmlformats.org/officeDocument/2006/math" xmlns:v="urn:schemas-microsoft-com:vml" xmlns:wp14="http://schemas.microsoft.com/office/word/2010/wordprocessingDrawing" xmlns:wp="http://schemas.openxmlformats.org/drawingml/2006/wordprocessingDrawing" xmlns:w10="urn:schemas-microsoft-com:office:word" xmlns:w="http://schemas.openxmlformats.org/wordprocessingml/2006/main" xmlns:w14="http://schemas.microsoft.com/office/word/2010/wordml" xmlns:w15="http://schemas.microsoft.com/office/word/2012/wordml" xmlns:w16cex="http://schemas.microsoft.com/office/word/2018/wordml/cex" xmlns:w16cid="http://schemas.microsoft.com/office/word/2016/wordml/cid" xmlns:w16="http://schemas.microsoft.com/office/word/2018/wordml" xmlns:w16du="http://schemas.microsoft.com/office/word/2023/wordml/word16du" xmlns:w16sdtdh="http://schemas.microsoft.com/office/word/2020/wordml/sdtdatahash" xmlns:w16se="http://schemas.microsoft.com/office/word/2015/wordml/symex" xmlns:wpg="http://schemas.microsoft.com/office/word/2010/wordprocessingGroup" xmlns:wpi="http://schemas.microsoft.com/office/word/2010/wordprocessingInk" xmlns:wne="http://schemas.microsoft.com/office/word/2006/wordml" xmlns:wps="http://schemas.microsoft.com/office/word/2010/wordprocessingShape" mc:Ignorable="w14 w15 w16se w16cid w16 w16cex w16sdtdh wp14">
   <w:body>
     <w:p>
       <w:pPr>
@@ -640,7 +640,7 @@
                     </pic:cNvPicPr>
                   </pic:nvPicPr>
                   <pic:blipFill>
-                    <a:blip r:embed="rId5" cstate="print">
+                    <a:blip r:embed="rId7" cstate="print">
                       <a:extLst>
                         <a:ext uri="{28A0092B-C50C-407E-A947-70E740481C1C}">
                           <a14:useLocalDpi xmlns:a14="http://schemas.microsoft.com/office/drawing/2010/main" val="0"/>
@@ -704,7 +704,7 @@
         </w:rPr>
         <w:t xml:space="preserve">Source: </w:t>
       </w:r>
-      <w:hyperlink r:id="rId6" w:history="1">
+      <w:hyperlink r:id="rId8" w:history="1">
         <w:r>
           <w:rPr>
             <w:rStyle w:val="Hipervnculo"/>
@@ -819,7 +819,7 @@
                     </pic:cNvPicPr>
                   </pic:nvPicPr>
                   <pic:blipFill>
-                    <a:blip r:embed="rId7">
+                    <a:blip r:embed="rId9">
                       <a:extLst>
                         <a:ext uri="{28A0092B-C50C-407E-A947-70E740481C1C}">
                           <a14:useLocalDpi xmlns:a14="http://schemas.microsoft.com/office/drawing/2010/main" val="0"/>
@@ -894,7 +894,7 @@
         </w:rPr>
         <w:t xml:space="preserve">: </w:t>
       </w:r>
-      <w:hyperlink r:id="rId8" w:history="1">
+      <w:hyperlink r:id="rId10" w:history="1">
         <w:r>
           <w:rPr>
             <w:rStyle w:val="Hipervnculo"/>
@@ -1000,7 +1000,7 @@
                     </pic:cNvPicPr>
                   </pic:nvPicPr>
                   <pic:blipFill>
-                    <a:blip r:embed="rId9">
+                    <a:blip r:embed="rId11">
                       <a:extLst>
                         <a:ext uri="{28A0092B-C50C-407E-A947-70E740481C1C}">
                           <a14:useLocalDpi xmlns:a14="http://schemas.microsoft.com/office/drawing/2010/main" val="0"/>
@@ -1061,7 +1061,7 @@
         </w:rPr>
         <w:t xml:space="preserve">Source: </w:t>
       </w:r>
-      <w:hyperlink r:id="rId10" w:history="1">
+      <w:hyperlink r:id="rId12" w:history="1">
         <w:r>
           <w:rPr>
             <w:rStyle w:val="Hipervnculo"/>
@@ -1129,7 +1129,7 @@
                     </pic:cNvPicPr>
                   </pic:nvPicPr>
                   <pic:blipFill>
-                    <a:blip r:embed="rId11">
+                    <a:blip r:embed="rId13">
                       <a:extLst>
                         <a:ext uri="{28A0092B-C50C-407E-A947-70E740481C1C}">
                           <a14:useLocalDpi xmlns:a14="http://schemas.microsoft.com/office/drawing/2010/main" val="0"/>
@@ -1211,7 +1211,7 @@
         <w:lastRenderedPageBreak/>
         <w:t xml:space="preserve">Source: </w:t>
       </w:r>
-      <w:hyperlink r:id="rId12" w:history="1">
+      <w:hyperlink r:id="rId14" w:history="1">
         <w:r>
           <w:rPr>
             <w:rStyle w:val="Hipervnculo"/>
@@ -1297,6 +1297,18 @@
     </w:p>
     <w:p>
       <w:pPr>
+        <w:ind w:left="2160"/>
+        <w:jc w:val="both"/>
+        <w:rPr>
+          <w:b/>
+          <w:sz w:val="24"/>
+          <w:szCs w:val="24"/>
+          <w:lang w:val="en-US"/>
+        </w:rPr>
+      </w:pPr>
+    </w:p>
+    <w:p>
+      <w:pPr>
         <w:numPr>
           <w:ilvl w:val="2"/>
           <w:numId w:val="1"/>
@@ -1324,8 +1336,241 @@
           <w:szCs w:val="24"/>
           <w:lang w:val="en-US"/>
         </w:rPr>
-        <w:t>Can place the current computer time as value for each passenger as they come in, always can compare between passengers and between flight times. If days are needed to be compared then the date object can be used with the current time for longer comparisons.</w:t>
-      </w:r>
+        <w:t xml:space="preserve">Can place the current computer time as value for each passenger as they come in, always can compare between passengers and between flight times. If days are needed to be </w:t>
+      </w:r>
+      <w:r>
+        <w:rPr>
+          <w:sz w:val="24"/>
+          <w:szCs w:val="24"/>
+          <w:lang w:val="en-US"/>
+        </w:rPr>
+        <w:t>compared,</w:t>
+      </w:r>
+      <w:r>
+        <w:rPr>
+          <w:sz w:val="24"/>
+          <w:szCs w:val="24"/>
+          <w:lang w:val="en-US"/>
+        </w:rPr>
+        <w:t xml:space="preserve"> then the date object can be used with the current time for longer comparisons.</w:t>
+      </w:r>
+    </w:p>
+    <w:p>
+      <w:pPr>
+        <w:ind w:left="2160"/>
+        <w:jc w:val="both"/>
+        <w:rPr>
+          <w:b/>
+          <w:sz w:val="24"/>
+          <w:szCs w:val="24"/>
+          <w:lang w:val="en-US"/>
+        </w:rPr>
+      </w:pPr>
+    </w:p>
+    <w:p>
+      <w:pPr>
+        <w:numPr>
+          <w:ilvl w:val="1"/>
+          <w:numId w:val="1"/>
+        </w:numPr>
+        <w:jc w:val="both"/>
+        <w:rPr>
+          <w:b/>
+          <w:sz w:val="24"/>
+          <w:szCs w:val="24"/>
+          <w:lang w:val="en-US"/>
+        </w:rPr>
+      </w:pPr>
+      <w:r>
+        <w:rPr>
+          <w:b/>
+          <w:sz w:val="24"/>
+          <w:szCs w:val="24"/>
+          <w:lang w:val="en-US"/>
+        </w:rPr>
+        <w:t>Data Load and Save:</w:t>
+      </w:r>
+    </w:p>
+    <w:p>
+      <w:pPr>
+        <w:ind w:left="2160"/>
+        <w:jc w:val="both"/>
+        <w:rPr>
+          <w:b/>
+          <w:sz w:val="24"/>
+          <w:szCs w:val="24"/>
+          <w:lang w:val="en-US"/>
+        </w:rPr>
+      </w:pPr>
+    </w:p>
+    <w:p>
+      <w:pPr>
+        <w:numPr>
+          <w:ilvl w:val="2"/>
+          <w:numId w:val="1"/>
+        </w:numPr>
+        <w:jc w:val="both"/>
+        <w:rPr>
+          <w:b/>
+          <w:sz w:val="24"/>
+          <w:szCs w:val="24"/>
+          <w:lang w:val="en-US"/>
+        </w:rPr>
+      </w:pPr>
+      <w:proofErr w:type="spellStart"/>
+      <w:r>
+        <w:rPr>
+          <w:b/>
+          <w:sz w:val="24"/>
+          <w:szCs w:val="24"/>
+          <w:lang w:val="en-US"/>
+        </w:rPr>
+        <w:t>Json</w:t>
+      </w:r>
+      <w:proofErr w:type="spellEnd"/>
+      <w:r>
+        <w:rPr>
+          <w:b/>
+          <w:sz w:val="24"/>
+          <w:szCs w:val="24"/>
+          <w:lang w:val="en-US"/>
+        </w:rPr>
+        <w:t xml:space="preserve">: </w:t>
+      </w:r>
+      <w:r>
+        <w:rPr>
+          <w:bCs/>
+          <w:sz w:val="24"/>
+          <w:szCs w:val="24"/>
+          <w:lang w:val="en-US"/>
+        </w:rPr>
+        <w:t xml:space="preserve">For the loading and saving of information we can use </w:t>
+      </w:r>
+      <w:proofErr w:type="spellStart"/>
+      <w:r>
+        <w:rPr>
+          <w:bCs/>
+          <w:sz w:val="24"/>
+          <w:szCs w:val="24"/>
+          <w:lang w:val="en-US"/>
+        </w:rPr>
+        <w:t>gson</w:t>
+      </w:r>
+      <w:proofErr w:type="spellEnd"/>
+      <w:r>
+        <w:rPr>
+          <w:bCs/>
+          <w:sz w:val="24"/>
+          <w:szCs w:val="24"/>
+          <w:lang w:val="en-US"/>
+        </w:rPr>
+        <w:t xml:space="preserve"> library created by google. This library creates a file or rewrite an existing file with the information in </w:t>
+      </w:r>
+      <w:proofErr w:type="spellStart"/>
+      <w:r>
+        <w:rPr>
+          <w:bCs/>
+          <w:sz w:val="24"/>
+          <w:szCs w:val="24"/>
+          <w:lang w:val="en-US"/>
+        </w:rPr>
+        <w:t>Json</w:t>
+      </w:r>
+      <w:proofErr w:type="spellEnd"/>
+      <w:r>
+        <w:rPr>
+          <w:bCs/>
+          <w:sz w:val="24"/>
+          <w:szCs w:val="24"/>
+          <w:lang w:val="en-US"/>
+        </w:rPr>
+        <w:t xml:space="preserve"> format</w:t>
+      </w:r>
+      <w:r>
+        <w:rPr>
+          <w:bCs/>
+          <w:sz w:val="24"/>
+          <w:szCs w:val="24"/>
+          <w:lang w:val="en-US"/>
+        </w:rPr>
+        <w:t xml:space="preserve">, allowing us to serialize Java Objects in </w:t>
+      </w:r>
+      <w:proofErr w:type="spellStart"/>
+      <w:r>
+        <w:rPr>
+          <w:bCs/>
+          <w:sz w:val="24"/>
+          <w:szCs w:val="24"/>
+          <w:lang w:val="en-US"/>
+        </w:rPr>
+        <w:t>Json</w:t>
+      </w:r>
+      <w:proofErr w:type="spellEnd"/>
+      <w:r>
+        <w:rPr>
+          <w:bCs/>
+          <w:sz w:val="24"/>
+          <w:szCs w:val="24"/>
+          <w:lang w:val="en-US"/>
+        </w:rPr>
+        <w:t xml:space="preserve"> notation.</w:t>
+      </w:r>
+    </w:p>
+    <w:p>
+      <w:pPr>
+        <w:ind w:left="2160"/>
+        <w:jc w:val="both"/>
+        <w:rPr>
+          <w:bCs/>
+          <w:sz w:val="24"/>
+          <w:szCs w:val="24"/>
+          <w:lang w:val="en-US"/>
+        </w:rPr>
+      </w:pPr>
+    </w:p>
+    <w:p>
+      <w:pPr>
+        <w:ind w:left="2160"/>
+        <w:jc w:val="both"/>
+        <w:rPr>
+          <w:b/>
+          <w:sz w:val="24"/>
+          <w:szCs w:val="24"/>
+          <w:lang w:val="en-US"/>
+        </w:rPr>
+      </w:pPr>
+      <w:r>
+        <w:rPr>
+          <w:b/>
+          <w:sz w:val="24"/>
+          <w:szCs w:val="24"/>
+          <w:lang w:val="en-US"/>
+        </w:rPr>
+        <w:t xml:space="preserve">Source: </w:t>
+      </w:r>
+      <w:hyperlink r:id="rId15" w:history="1">
+        <w:r>
+          <w:rPr>
+            <w:rStyle w:val="Hipervnculo"/>
+            <w:b/>
+            <w:sz w:val="24"/>
+            <w:szCs w:val="24"/>
+            <w:lang w:val="en-US"/>
+          </w:rPr>
+          <w:t>https://www.json.org/json-en.html</w:t>
+        </w:r>
+      </w:hyperlink>
+    </w:p>
+    <w:p>
+      <w:pPr>
+        <w:jc w:val="both"/>
+        <w:rPr>
+          <w:b/>
+          <w:sz w:val="24"/>
+          <w:szCs w:val="24"/>
+          <w:lang w:val="en-US"/>
+        </w:rPr>
+      </w:pPr>
     </w:p>
     <w:p>
       <w:pPr>
@@ -1376,76 +1621,1760 @@
     </w:p>
     <w:p>
       <w:pPr>
-        <w:ind w:left="720"/>
-        <w:jc w:val="both"/>
-        <w:rPr>
-          <w:b/>
-          <w:sz w:val="24"/>
-          <w:szCs w:val="24"/>
-          <w:lang w:val="en-US"/>
-        </w:rPr>
-      </w:pPr>
-    </w:p>
-    <w:p>
-      <w:pPr>
-        <w:ind w:left="2160"/>
-        <w:jc w:val="both"/>
-        <w:rPr>
-          <w:b/>
-          <w:sz w:val="24"/>
-          <w:szCs w:val="24"/>
-          <w:lang w:val="en-US"/>
-        </w:rPr>
-      </w:pPr>
-    </w:p>
-    <w:p>
-      <w:pPr>
-        <w:ind w:left="2160"/>
-        <w:jc w:val="both"/>
-        <w:rPr>
-          <w:sz w:val="24"/>
-          <w:szCs w:val="24"/>
-          <w:lang w:val="en-US"/>
-        </w:rPr>
-      </w:pPr>
-    </w:p>
-    <w:p>
-      <w:pPr>
+        <w:ind w:left="360"/>
+        <w:jc w:val="both"/>
+        <w:rPr>
+          <w:bCs/>
+          <w:sz w:val="24"/>
+          <w:szCs w:val="24"/>
+          <w:lang w:val="en-US"/>
+        </w:rPr>
+      </w:pPr>
+      <w:r>
+        <w:rPr>
+          <w:bCs/>
+          <w:sz w:val="24"/>
+          <w:szCs w:val="24"/>
+          <w:lang w:val="en-US"/>
+        </w:rPr>
+        <w:t>Solutions are divided by different types being Load and Save, Database, Sort</w:t>
+      </w:r>
+      <w:r>
+        <w:rPr>
+          <w:bCs/>
+          <w:sz w:val="24"/>
+          <w:szCs w:val="24"/>
+          <w:lang w:val="en-US"/>
+        </w:rPr>
+        <w:t>, and Date</w:t>
+      </w:r>
+      <w:r>
+        <w:rPr>
+          <w:bCs/>
+          <w:sz w:val="24"/>
+          <w:szCs w:val="24"/>
+          <w:lang w:val="en-US"/>
+        </w:rPr>
+        <w:t>. Which will have multiple solutions depending on specific situations during the airline procedure:</w:t>
+      </w:r>
+    </w:p>
+    <w:p>
+      <w:pPr>
+        <w:ind w:left="360"/>
+        <w:jc w:val="both"/>
+        <w:rPr>
+          <w:bCs/>
+          <w:sz w:val="24"/>
+          <w:szCs w:val="24"/>
+          <w:lang w:val="en-US"/>
+        </w:rPr>
+      </w:pPr>
+    </w:p>
+    <w:p>
+      <w:pPr>
+        <w:pStyle w:val="Prrafodelista"/>
+        <w:numPr>
+          <w:ilvl w:val="1"/>
+          <w:numId w:val="1"/>
+        </w:numPr>
+        <w:jc w:val="both"/>
+        <w:rPr>
+          <w:b/>
+          <w:sz w:val="24"/>
+          <w:szCs w:val="24"/>
+          <w:lang w:val="en-US"/>
+        </w:rPr>
+      </w:pPr>
+      <w:r>
+        <w:rPr>
+          <w:b/>
+          <w:sz w:val="24"/>
+          <w:szCs w:val="24"/>
+          <w:lang w:val="en-US"/>
+        </w:rPr>
+        <w:t>Load &amp; Save</w:t>
+      </w:r>
+    </w:p>
+    <w:p>
+      <w:pPr>
+        <w:pStyle w:val="Prrafodelista"/>
+        <w:numPr>
+          <w:ilvl w:val="0"/>
+          <w:numId w:val="3"/>
+        </w:numPr>
+        <w:jc w:val="both"/>
+        <w:rPr>
+          <w:bCs/>
+          <w:sz w:val="24"/>
+          <w:szCs w:val="24"/>
+          <w:lang w:val="en-US"/>
+        </w:rPr>
+      </w:pPr>
+      <w:proofErr w:type="spellStart"/>
+      <w:r>
+        <w:rPr>
+          <w:bCs/>
+          <w:sz w:val="24"/>
+          <w:szCs w:val="24"/>
+          <w:lang w:val="en-US"/>
+        </w:rPr>
+        <w:t>Json</w:t>
+      </w:r>
+      <w:proofErr w:type="spellEnd"/>
+      <w:r>
+        <w:rPr>
+          <w:bCs/>
+          <w:sz w:val="24"/>
+          <w:szCs w:val="24"/>
+          <w:lang w:val="en-US"/>
+        </w:rPr>
+        <w:t xml:space="preserve"> In/Out in txt file</w:t>
+      </w:r>
+    </w:p>
+    <w:p>
+      <w:pPr>
+        <w:pStyle w:val="Prrafodelista"/>
+        <w:numPr>
+          <w:ilvl w:val="0"/>
+          <w:numId w:val="3"/>
+        </w:numPr>
+        <w:jc w:val="both"/>
+        <w:rPr>
+          <w:bCs/>
+          <w:sz w:val="24"/>
+          <w:szCs w:val="24"/>
+          <w:lang w:val="en-US"/>
+        </w:rPr>
+      </w:pPr>
+      <w:r>
+        <w:rPr>
+          <w:bCs/>
+          <w:sz w:val="24"/>
+          <w:szCs w:val="24"/>
+          <w:lang w:val="en-US"/>
+        </w:rPr>
+        <w:t>Simple txt file</w:t>
+      </w:r>
+    </w:p>
+    <w:p>
+      <w:pPr>
+        <w:pStyle w:val="Prrafodelista"/>
+        <w:numPr>
+          <w:ilvl w:val="0"/>
+          <w:numId w:val="3"/>
+        </w:numPr>
+        <w:jc w:val="both"/>
+        <w:rPr>
+          <w:bCs/>
+          <w:sz w:val="24"/>
+          <w:szCs w:val="24"/>
+          <w:lang w:val="en-US"/>
+        </w:rPr>
+      </w:pPr>
+      <w:r>
+        <w:rPr>
+          <w:bCs/>
+          <w:sz w:val="24"/>
+          <w:szCs w:val="24"/>
+          <w:lang w:val="en-US"/>
+        </w:rPr>
+        <w:t>Excel file</w:t>
+      </w:r>
+    </w:p>
+    <w:p>
+      <w:pPr>
+        <w:ind w:left="360"/>
+        <w:jc w:val="both"/>
+        <w:rPr>
+          <w:b/>
+          <w:sz w:val="24"/>
+          <w:szCs w:val="24"/>
+          <w:lang w:val="en-US"/>
+        </w:rPr>
+      </w:pPr>
+    </w:p>
+    <w:p>
+      <w:pPr>
+        <w:pStyle w:val="Prrafodelista"/>
+        <w:numPr>
+          <w:ilvl w:val="1"/>
+          <w:numId w:val="1"/>
+        </w:numPr>
+        <w:jc w:val="both"/>
+        <w:rPr>
+          <w:b/>
+          <w:sz w:val="24"/>
+          <w:szCs w:val="24"/>
+          <w:lang w:val="en-US"/>
+        </w:rPr>
+      </w:pPr>
+      <w:r>
+        <w:rPr>
+          <w:b/>
+          <w:sz w:val="24"/>
+          <w:szCs w:val="24"/>
+          <w:lang w:val="en-US"/>
+        </w:rPr>
+        <w:t>Database</w:t>
+      </w:r>
+    </w:p>
+    <w:p>
+      <w:pPr>
+        <w:pStyle w:val="Prrafodelista"/>
+        <w:numPr>
+          <w:ilvl w:val="0"/>
+          <w:numId w:val="3"/>
+        </w:numPr>
+        <w:jc w:val="both"/>
+        <w:rPr>
+          <w:bCs/>
+          <w:sz w:val="24"/>
+          <w:szCs w:val="24"/>
+          <w:lang w:val="en-US"/>
+        </w:rPr>
+      </w:pPr>
+      <w:r>
+        <w:rPr>
+          <w:bCs/>
+          <w:sz w:val="24"/>
+          <w:szCs w:val="24"/>
+          <w:lang w:val="en-US"/>
+        </w:rPr>
+        <w:t>Array</w:t>
+      </w:r>
+    </w:p>
+    <w:p>
+      <w:pPr>
+        <w:pStyle w:val="Prrafodelista"/>
+        <w:numPr>
+          <w:ilvl w:val="0"/>
+          <w:numId w:val="3"/>
+        </w:numPr>
+        <w:jc w:val="both"/>
+        <w:rPr>
+          <w:bCs/>
+          <w:sz w:val="24"/>
+          <w:szCs w:val="24"/>
+          <w:lang w:val="en-US"/>
+        </w:rPr>
+      </w:pPr>
+      <w:proofErr w:type="spellStart"/>
+      <w:r>
+        <w:rPr>
+          <w:bCs/>
+          <w:sz w:val="24"/>
+          <w:szCs w:val="24"/>
+          <w:lang w:val="en-US"/>
+        </w:rPr>
+        <w:t>Arraylist</w:t>
+      </w:r>
+      <w:proofErr w:type="spellEnd"/>
+    </w:p>
+    <w:p>
+      <w:pPr>
+        <w:pStyle w:val="Prrafodelista"/>
+        <w:numPr>
+          <w:ilvl w:val="0"/>
+          <w:numId w:val="3"/>
+        </w:numPr>
+        <w:jc w:val="both"/>
+        <w:rPr>
+          <w:bCs/>
+          <w:sz w:val="24"/>
+          <w:szCs w:val="24"/>
+          <w:lang w:val="en-US"/>
+        </w:rPr>
+      </w:pPr>
+      <w:r>
+        <w:rPr>
+          <w:bCs/>
+          <w:sz w:val="24"/>
+          <w:szCs w:val="24"/>
+          <w:lang w:val="en-US"/>
+        </w:rPr>
+        <w:t>BST</w:t>
+      </w:r>
+    </w:p>
+    <w:p>
+      <w:pPr>
+        <w:pStyle w:val="Prrafodelista"/>
+        <w:numPr>
+          <w:ilvl w:val="0"/>
+          <w:numId w:val="3"/>
+        </w:numPr>
+        <w:jc w:val="both"/>
+        <w:rPr>
+          <w:bCs/>
+          <w:sz w:val="24"/>
+          <w:szCs w:val="24"/>
+          <w:lang w:val="en-US"/>
+        </w:rPr>
+      </w:pPr>
+      <w:proofErr w:type="spellStart"/>
+      <w:r>
+        <w:rPr>
+          <w:bCs/>
+          <w:sz w:val="24"/>
+          <w:szCs w:val="24"/>
+          <w:lang w:val="en-US"/>
+        </w:rPr>
+        <w:t>HashTable</w:t>
+      </w:r>
+      <w:proofErr w:type="spellEnd"/>
+    </w:p>
+    <w:p>
+      <w:pPr>
+        <w:pStyle w:val="Prrafodelista"/>
+        <w:numPr>
+          <w:ilvl w:val="0"/>
+          <w:numId w:val="3"/>
+        </w:numPr>
+        <w:jc w:val="both"/>
+        <w:rPr>
+          <w:bCs/>
+          <w:sz w:val="24"/>
+          <w:szCs w:val="24"/>
+          <w:lang w:val="en-US"/>
+        </w:rPr>
+      </w:pPr>
+      <w:r>
+        <w:rPr>
+          <w:bCs/>
+          <w:sz w:val="24"/>
+          <w:szCs w:val="24"/>
+          <w:lang w:val="en-US"/>
+        </w:rPr>
+        <w:t>Queue</w:t>
+      </w:r>
+    </w:p>
+    <w:p>
+      <w:pPr>
+        <w:pStyle w:val="Prrafodelista"/>
+        <w:numPr>
+          <w:ilvl w:val="0"/>
+          <w:numId w:val="3"/>
+        </w:numPr>
+        <w:jc w:val="both"/>
+        <w:rPr>
+          <w:bCs/>
+          <w:sz w:val="24"/>
+          <w:szCs w:val="24"/>
+          <w:lang w:val="en-US"/>
+        </w:rPr>
+      </w:pPr>
+      <w:r>
+        <w:rPr>
+          <w:bCs/>
+          <w:sz w:val="24"/>
+          <w:szCs w:val="24"/>
+          <w:lang w:val="en-US"/>
+        </w:rPr>
+        <w:t>Stack</w:t>
+      </w:r>
+    </w:p>
+    <w:p>
+      <w:pPr>
+        <w:jc w:val="both"/>
+        <w:rPr>
+          <w:b/>
+          <w:sz w:val="24"/>
+          <w:szCs w:val="24"/>
+          <w:lang w:val="en-US"/>
+        </w:rPr>
+      </w:pPr>
+    </w:p>
+    <w:p>
+      <w:pPr>
+        <w:pStyle w:val="Prrafodelista"/>
+        <w:numPr>
+          <w:ilvl w:val="1"/>
+          <w:numId w:val="1"/>
+        </w:numPr>
+        <w:jc w:val="both"/>
+        <w:rPr>
+          <w:b/>
+          <w:sz w:val="24"/>
+          <w:szCs w:val="24"/>
+          <w:lang w:val="en-US"/>
+        </w:rPr>
+      </w:pPr>
+      <w:r>
+        <w:rPr>
+          <w:b/>
+          <w:sz w:val="24"/>
+          <w:szCs w:val="24"/>
+          <w:lang w:val="en-US"/>
+        </w:rPr>
+        <w:t>Sort</w:t>
+      </w:r>
+    </w:p>
+    <w:p>
+      <w:pPr>
+        <w:pStyle w:val="Prrafodelista"/>
+        <w:numPr>
+          <w:ilvl w:val="0"/>
+          <w:numId w:val="3"/>
+        </w:numPr>
+        <w:jc w:val="both"/>
+        <w:rPr>
+          <w:bCs/>
+          <w:sz w:val="24"/>
+          <w:szCs w:val="24"/>
+          <w:lang w:val="en-US"/>
+        </w:rPr>
+      </w:pPr>
+      <w:r>
+        <w:rPr>
+          <w:bCs/>
+          <w:sz w:val="24"/>
+          <w:szCs w:val="24"/>
+          <w:lang w:val="en-US"/>
+        </w:rPr>
+        <w:t>Heap sort</w:t>
+      </w:r>
+    </w:p>
+    <w:p>
+      <w:pPr>
+        <w:pStyle w:val="Prrafodelista"/>
+        <w:numPr>
+          <w:ilvl w:val="0"/>
+          <w:numId w:val="3"/>
+        </w:numPr>
+        <w:jc w:val="both"/>
+        <w:rPr>
+          <w:bCs/>
+          <w:sz w:val="24"/>
+          <w:szCs w:val="24"/>
+          <w:lang w:val="en-US"/>
+        </w:rPr>
+      </w:pPr>
+      <w:r>
+        <w:rPr>
+          <w:bCs/>
+          <w:sz w:val="24"/>
+          <w:szCs w:val="24"/>
+          <w:lang w:val="en-US"/>
+        </w:rPr>
+        <w:t>Bubble sort</w:t>
+      </w:r>
+    </w:p>
+    <w:p>
+      <w:pPr>
+        <w:pStyle w:val="Prrafodelista"/>
+        <w:numPr>
+          <w:ilvl w:val="0"/>
+          <w:numId w:val="3"/>
+        </w:numPr>
+        <w:jc w:val="both"/>
+        <w:rPr>
+          <w:bCs/>
+          <w:sz w:val="24"/>
+          <w:szCs w:val="24"/>
+          <w:lang w:val="en-US"/>
+        </w:rPr>
+      </w:pPr>
+      <w:r>
+        <w:rPr>
+          <w:bCs/>
+          <w:sz w:val="24"/>
+          <w:szCs w:val="24"/>
+          <w:lang w:val="en-US"/>
+        </w:rPr>
+        <w:lastRenderedPageBreak/>
+        <w:t>Insertion sort</w:t>
+      </w:r>
+    </w:p>
+    <w:p>
+      <w:pPr>
+        <w:pStyle w:val="Prrafodelista"/>
+        <w:numPr>
+          <w:ilvl w:val="0"/>
+          <w:numId w:val="3"/>
+        </w:numPr>
+        <w:jc w:val="both"/>
+        <w:rPr>
+          <w:bCs/>
+          <w:sz w:val="24"/>
+          <w:szCs w:val="24"/>
+          <w:lang w:val="en-US"/>
+        </w:rPr>
+      </w:pPr>
+      <w:r>
+        <w:rPr>
+          <w:bCs/>
+          <w:sz w:val="24"/>
+          <w:szCs w:val="24"/>
+          <w:lang w:val="en-US"/>
+        </w:rPr>
+        <w:t>Selection sort</w:t>
+      </w:r>
+    </w:p>
+    <w:p>
+      <w:pPr>
+        <w:pStyle w:val="Prrafodelista"/>
+        <w:numPr>
+          <w:ilvl w:val="0"/>
+          <w:numId w:val="3"/>
+        </w:numPr>
+        <w:jc w:val="both"/>
+        <w:rPr>
+          <w:bCs/>
+          <w:sz w:val="24"/>
+          <w:szCs w:val="24"/>
+          <w:lang w:val="en-US"/>
+        </w:rPr>
+      </w:pPr>
+      <w:r>
+        <w:rPr>
+          <w:bCs/>
+          <w:sz w:val="24"/>
+          <w:szCs w:val="24"/>
+          <w:lang w:val="en-US"/>
+        </w:rPr>
+        <w:t>Collections sort</w:t>
+      </w:r>
+    </w:p>
+    <w:p>
+      <w:pPr>
+        <w:ind w:left="360"/>
+        <w:jc w:val="both"/>
+        <w:rPr>
+          <w:b/>
+          <w:sz w:val="24"/>
+          <w:szCs w:val="24"/>
+          <w:lang w:val="en-US"/>
+        </w:rPr>
+      </w:pPr>
+    </w:p>
+    <w:p>
+      <w:pPr>
+        <w:pStyle w:val="Prrafodelista"/>
+        <w:numPr>
+          <w:ilvl w:val="1"/>
+          <w:numId w:val="1"/>
+        </w:numPr>
+        <w:jc w:val="both"/>
+        <w:rPr>
+          <w:b/>
+          <w:sz w:val="24"/>
+          <w:szCs w:val="24"/>
+          <w:lang w:val="en-US"/>
+        </w:rPr>
+      </w:pPr>
+      <w:r>
+        <w:rPr>
+          <w:b/>
+          <w:sz w:val="24"/>
+          <w:szCs w:val="24"/>
+          <w:lang w:val="en-US"/>
+        </w:rPr>
+        <w:t>Date</w:t>
+      </w:r>
+    </w:p>
+    <w:p>
+      <w:pPr>
+        <w:pStyle w:val="Prrafodelista"/>
+        <w:numPr>
+          <w:ilvl w:val="0"/>
+          <w:numId w:val="3"/>
+        </w:numPr>
+        <w:jc w:val="both"/>
+        <w:rPr>
+          <w:b/>
+          <w:sz w:val="24"/>
+          <w:szCs w:val="24"/>
+          <w:lang w:val="en-US"/>
+        </w:rPr>
+      </w:pPr>
+      <w:r>
+        <w:rPr>
+          <w:bCs/>
+          <w:sz w:val="24"/>
+          <w:szCs w:val="24"/>
+          <w:lang w:val="en-US"/>
+        </w:rPr>
+        <w:t>Current time function</w:t>
+      </w:r>
+    </w:p>
+    <w:p>
+      <w:pPr>
+        <w:pStyle w:val="Prrafodelista"/>
+        <w:numPr>
+          <w:ilvl w:val="0"/>
+          <w:numId w:val="3"/>
+        </w:numPr>
+        <w:jc w:val="both"/>
+        <w:rPr>
+          <w:b/>
+          <w:sz w:val="24"/>
+          <w:szCs w:val="24"/>
+          <w:lang w:val="en-US"/>
+        </w:rPr>
+      </w:pPr>
+      <w:r>
+        <w:rPr>
+          <w:bCs/>
+          <w:sz w:val="24"/>
+          <w:szCs w:val="24"/>
+          <w:lang w:val="en-US"/>
+        </w:rPr>
+        <w:t>Calendar function</w:t>
+      </w:r>
+    </w:p>
+    <w:p>
+      <w:pPr>
+        <w:pStyle w:val="Prrafodelista"/>
+        <w:numPr>
+          <w:ilvl w:val="0"/>
+          <w:numId w:val="3"/>
+        </w:numPr>
+        <w:jc w:val="both"/>
+        <w:rPr>
+          <w:b/>
+          <w:sz w:val="24"/>
+          <w:szCs w:val="24"/>
+          <w:lang w:val="en-US"/>
+        </w:rPr>
+      </w:pPr>
+      <w:r>
+        <w:rPr>
+          <w:bCs/>
+          <w:sz w:val="24"/>
+          <w:szCs w:val="24"/>
+          <w:lang w:val="en-US"/>
+        </w:rPr>
+        <w:t>Date format function</w:t>
+      </w:r>
+    </w:p>
+    <w:p>
+      <w:pPr>
+        <w:pStyle w:val="Prrafodelista"/>
+        <w:numPr>
+          <w:ilvl w:val="0"/>
+          <w:numId w:val="3"/>
+        </w:numPr>
+        <w:jc w:val="both"/>
+        <w:rPr>
+          <w:b/>
+          <w:sz w:val="24"/>
+          <w:szCs w:val="24"/>
+          <w:lang w:val="en-US"/>
+        </w:rPr>
+      </w:pPr>
+    </w:p>
+    <w:p>
+      <w:pPr>
+        <w:jc w:val="both"/>
+        <w:rPr>
+          <w:b/>
+          <w:sz w:val="24"/>
+          <w:szCs w:val="24"/>
+          <w:lang w:val="en-US"/>
+        </w:rPr>
+      </w:pPr>
+      <w:r>
+        <w:rPr>
+          <w:b/>
+          <w:sz w:val="24"/>
+          <w:szCs w:val="24"/>
+          <w:lang w:val="en-US"/>
+        </w:rPr>
+        <w:t xml:space="preserve">4. </w:t>
+      </w:r>
+      <w:r>
+        <w:rPr>
+          <w:b/>
+          <w:sz w:val="24"/>
+          <w:szCs w:val="24"/>
+          <w:lang w:val="en-US"/>
+        </w:rPr>
+        <w:t>Discarded Solutions</w:t>
+      </w:r>
+    </w:p>
+    <w:p>
+      <w:pPr>
+        <w:pStyle w:val="Prrafodelista"/>
+        <w:jc w:val="both"/>
+        <w:rPr>
+          <w:b/>
+          <w:sz w:val="24"/>
+          <w:szCs w:val="24"/>
+          <w:lang w:val="en-US"/>
+        </w:rPr>
+      </w:pPr>
+    </w:p>
+    <w:p>
+      <w:pPr>
+        <w:pStyle w:val="Prrafodelista"/>
+        <w:numPr>
+          <w:ilvl w:val="1"/>
+          <w:numId w:val="1"/>
+        </w:numPr>
+        <w:jc w:val="both"/>
+        <w:rPr>
+          <w:b/>
+          <w:sz w:val="24"/>
+          <w:szCs w:val="24"/>
+          <w:lang w:val="en-US"/>
+        </w:rPr>
+      </w:pPr>
+      <w:r>
+        <w:rPr>
+          <w:b/>
+          <w:sz w:val="24"/>
+          <w:szCs w:val="24"/>
+          <w:lang w:val="en-US"/>
+        </w:rPr>
+        <w:t>Load and save:</w:t>
+      </w:r>
+    </w:p>
+    <w:p>
+      <w:pPr>
+        <w:pStyle w:val="Prrafodelista"/>
+        <w:numPr>
+          <w:ilvl w:val="0"/>
+          <w:numId w:val="3"/>
+        </w:numPr>
+        <w:jc w:val="both"/>
+        <w:rPr>
+          <w:bCs/>
+          <w:sz w:val="24"/>
+          <w:szCs w:val="24"/>
+          <w:lang w:val="en-US"/>
+        </w:rPr>
+      </w:pPr>
+      <w:r>
+        <w:rPr>
+          <w:bCs/>
+          <w:sz w:val="24"/>
+          <w:szCs w:val="24"/>
+          <w:lang w:val="en-US"/>
+        </w:rPr>
+        <w:t>Simple txt file</w:t>
+      </w:r>
+      <w:r>
+        <w:rPr>
+          <w:bCs/>
+          <w:sz w:val="24"/>
+          <w:szCs w:val="24"/>
+          <w:lang w:val="en-US"/>
+        </w:rPr>
+        <w:t>.</w:t>
+      </w:r>
+      <w:r>
+        <w:rPr>
+          <w:bCs/>
+          <w:sz w:val="24"/>
+          <w:szCs w:val="24"/>
+          <w:lang w:val="en-US"/>
+        </w:rPr>
+        <w:t xml:space="preserve"> </w:t>
+      </w:r>
+    </w:p>
+    <w:p>
+      <w:pPr>
+        <w:pStyle w:val="Prrafodelista"/>
+        <w:numPr>
+          <w:ilvl w:val="1"/>
+          <w:numId w:val="3"/>
+        </w:numPr>
+        <w:jc w:val="both"/>
+        <w:rPr>
+          <w:bCs/>
+          <w:sz w:val="24"/>
+          <w:szCs w:val="24"/>
+          <w:lang w:val="en-US"/>
+        </w:rPr>
+      </w:pPr>
+      <w:r>
+        <w:rPr>
+          <w:bCs/>
+          <w:sz w:val="24"/>
+          <w:szCs w:val="24"/>
+          <w:lang w:val="en-US"/>
+        </w:rPr>
+        <w:t>We discarded this option because it didn’t fit the required forma</w:t>
+      </w:r>
+      <w:r>
+        <w:rPr>
+          <w:bCs/>
+          <w:sz w:val="24"/>
+          <w:szCs w:val="24"/>
+          <w:lang w:val="en-US"/>
+        </w:rPr>
+        <w:t>t.</w:t>
+      </w:r>
+    </w:p>
+    <w:p>
+      <w:pPr>
+        <w:pStyle w:val="Prrafodelista"/>
+        <w:numPr>
+          <w:ilvl w:val="0"/>
+          <w:numId w:val="3"/>
+        </w:numPr>
+        <w:jc w:val="both"/>
+        <w:rPr>
+          <w:bCs/>
+          <w:sz w:val="24"/>
+          <w:szCs w:val="24"/>
+          <w:lang w:val="en-US"/>
+        </w:rPr>
+      </w:pPr>
+      <w:r>
+        <w:rPr>
+          <w:bCs/>
+          <w:sz w:val="24"/>
+          <w:szCs w:val="24"/>
+          <w:lang w:val="en-US"/>
+        </w:rPr>
+        <w:t>Excel file</w:t>
+      </w:r>
+      <w:r>
+        <w:rPr>
+          <w:bCs/>
+          <w:sz w:val="24"/>
+          <w:szCs w:val="24"/>
+          <w:lang w:val="en-US"/>
+        </w:rPr>
+        <w:t xml:space="preserve"> </w:t>
+      </w:r>
+    </w:p>
+    <w:p>
+      <w:pPr>
+        <w:pStyle w:val="Prrafodelista"/>
+        <w:numPr>
+          <w:ilvl w:val="1"/>
+          <w:numId w:val="3"/>
+        </w:numPr>
+        <w:jc w:val="both"/>
+        <w:rPr>
+          <w:bCs/>
+          <w:sz w:val="24"/>
+          <w:szCs w:val="24"/>
+          <w:lang w:val="en-US"/>
+        </w:rPr>
+      </w:pPr>
+      <w:r>
+        <w:rPr>
+          <w:bCs/>
+          <w:sz w:val="24"/>
+          <w:szCs w:val="24"/>
+          <w:lang w:val="en-US"/>
+        </w:rPr>
+        <w:t>We discarded this option because it didn’t fit the required format</w:t>
+      </w:r>
+      <w:r>
+        <w:rPr>
+          <w:bCs/>
+          <w:sz w:val="24"/>
+          <w:szCs w:val="24"/>
+          <w:lang w:val="en-US"/>
+        </w:rPr>
+        <w:t>.</w:t>
+      </w:r>
+    </w:p>
+    <w:p>
+      <w:pPr>
+        <w:pStyle w:val="Prrafodelista"/>
+        <w:numPr>
+          <w:ilvl w:val="1"/>
+          <w:numId w:val="1"/>
+        </w:numPr>
+        <w:jc w:val="both"/>
+        <w:rPr>
+          <w:b/>
+          <w:sz w:val="24"/>
+          <w:szCs w:val="24"/>
+          <w:lang w:val="en-US"/>
+        </w:rPr>
+      </w:pPr>
+      <w:r>
+        <w:rPr>
+          <w:b/>
+          <w:sz w:val="24"/>
+          <w:szCs w:val="24"/>
+          <w:lang w:val="en-US"/>
+        </w:rPr>
+        <w:t>Database:</w:t>
+      </w:r>
+    </w:p>
+    <w:p>
+      <w:pPr>
+        <w:pStyle w:val="Prrafodelista"/>
+        <w:numPr>
+          <w:ilvl w:val="0"/>
+          <w:numId w:val="3"/>
+        </w:numPr>
+        <w:jc w:val="both"/>
+        <w:rPr>
+          <w:bCs/>
+          <w:sz w:val="24"/>
+          <w:szCs w:val="24"/>
+          <w:lang w:val="en-US"/>
+        </w:rPr>
+      </w:pPr>
+      <w:r>
+        <w:rPr>
+          <w:bCs/>
+          <w:sz w:val="24"/>
+          <w:szCs w:val="24"/>
+          <w:lang w:val="en-US"/>
+        </w:rPr>
+        <w:t>Array</w:t>
+      </w:r>
+      <w:r>
+        <w:rPr>
+          <w:bCs/>
+          <w:sz w:val="24"/>
+          <w:szCs w:val="24"/>
+          <w:lang w:val="en-US"/>
+        </w:rPr>
+        <w:t xml:space="preserve"> </w:t>
+      </w:r>
+    </w:p>
+    <w:p>
+      <w:pPr>
+        <w:pStyle w:val="Prrafodelista"/>
+        <w:numPr>
+          <w:ilvl w:val="1"/>
+          <w:numId w:val="3"/>
+        </w:numPr>
+        <w:jc w:val="both"/>
+        <w:rPr>
+          <w:bCs/>
+          <w:sz w:val="24"/>
+          <w:szCs w:val="24"/>
+          <w:lang w:val="en-US"/>
+        </w:rPr>
+      </w:pPr>
+      <w:r>
+        <w:rPr>
+          <w:bCs/>
+          <w:sz w:val="24"/>
+          <w:szCs w:val="24"/>
+          <w:lang w:val="en-US"/>
+        </w:rPr>
+        <w:t>We discarded it is not efficient for a great mass of people that the airline is expected to receive</w:t>
+      </w:r>
+      <w:r>
+        <w:rPr>
+          <w:bCs/>
+          <w:sz w:val="24"/>
+          <w:szCs w:val="24"/>
+          <w:lang w:val="en-US"/>
+        </w:rPr>
+        <w:t>.</w:t>
+      </w:r>
+    </w:p>
+    <w:p>
+      <w:pPr>
+        <w:pStyle w:val="Prrafodelista"/>
+        <w:numPr>
+          <w:ilvl w:val="0"/>
+          <w:numId w:val="3"/>
+        </w:numPr>
+        <w:jc w:val="both"/>
+        <w:rPr>
+          <w:bCs/>
+          <w:sz w:val="24"/>
+          <w:szCs w:val="24"/>
+          <w:lang w:val="en-US"/>
+        </w:rPr>
+      </w:pPr>
+      <w:r>
+        <w:rPr>
+          <w:bCs/>
+          <w:sz w:val="24"/>
+          <w:szCs w:val="24"/>
+          <w:lang w:val="en-US"/>
+        </w:rPr>
+        <w:t>Array list</w:t>
+      </w:r>
+      <w:r>
+        <w:rPr>
+          <w:bCs/>
+          <w:sz w:val="24"/>
+          <w:szCs w:val="24"/>
+          <w:lang w:val="en-US"/>
+        </w:rPr>
+        <w:t xml:space="preserve"> </w:t>
+      </w:r>
+    </w:p>
+    <w:p>
+      <w:pPr>
+        <w:pStyle w:val="Prrafodelista"/>
+        <w:numPr>
+          <w:ilvl w:val="1"/>
+          <w:numId w:val="3"/>
+        </w:numPr>
+        <w:jc w:val="both"/>
+        <w:rPr>
+          <w:bCs/>
+          <w:sz w:val="24"/>
+          <w:szCs w:val="24"/>
+          <w:lang w:val="en-US"/>
+        </w:rPr>
+      </w:pPr>
+      <w:r>
+        <w:rPr>
+          <w:bCs/>
+          <w:sz w:val="24"/>
+          <w:szCs w:val="24"/>
+          <w:lang w:val="en-US"/>
+        </w:rPr>
+        <w:t xml:space="preserve">We discard this idea because </w:t>
+      </w:r>
+      <w:r>
+        <w:rPr>
+          <w:bCs/>
+          <w:sz w:val="24"/>
+          <w:szCs w:val="24"/>
+          <w:lang w:val="en-US"/>
+        </w:rPr>
+        <w:t>don’t need a dynamic data structure</w:t>
+      </w:r>
+      <w:r>
+        <w:rPr>
+          <w:bCs/>
+          <w:sz w:val="24"/>
+          <w:szCs w:val="24"/>
+          <w:lang w:val="en-US"/>
+        </w:rPr>
+        <w:t xml:space="preserve"> because the quantity of chairs is already set in the flight.</w:t>
+      </w:r>
+    </w:p>
+    <w:p>
+      <w:pPr>
+        <w:pStyle w:val="Prrafodelista"/>
+        <w:numPr>
+          <w:ilvl w:val="0"/>
+          <w:numId w:val="3"/>
+        </w:numPr>
+        <w:jc w:val="both"/>
+        <w:rPr>
+          <w:bCs/>
+          <w:sz w:val="24"/>
+          <w:szCs w:val="24"/>
+          <w:lang w:val="en-US"/>
+        </w:rPr>
+      </w:pPr>
+      <w:r>
+        <w:rPr>
+          <w:bCs/>
+          <w:sz w:val="24"/>
+          <w:szCs w:val="24"/>
+          <w:lang w:val="en-US"/>
+        </w:rPr>
+        <w:t>BST</w:t>
+      </w:r>
+      <w:r>
+        <w:rPr>
+          <w:bCs/>
+          <w:sz w:val="24"/>
+          <w:szCs w:val="24"/>
+          <w:lang w:val="en-US"/>
+        </w:rPr>
+        <w:t xml:space="preserve"> </w:t>
+      </w:r>
+    </w:p>
+    <w:p>
+      <w:pPr>
+        <w:pStyle w:val="Prrafodelista"/>
+        <w:numPr>
+          <w:ilvl w:val="1"/>
+          <w:numId w:val="3"/>
+        </w:numPr>
+        <w:jc w:val="both"/>
+        <w:rPr>
+          <w:bCs/>
+          <w:sz w:val="24"/>
+          <w:szCs w:val="24"/>
+          <w:lang w:val="en-US"/>
+        </w:rPr>
+      </w:pPr>
+      <w:r>
+        <w:rPr>
+          <w:bCs/>
+          <w:sz w:val="24"/>
+          <w:szCs w:val="24"/>
+          <w:lang w:val="en-US"/>
+        </w:rPr>
+        <w:t>We discard this idea because</w:t>
+      </w:r>
+      <w:r>
+        <w:rPr>
+          <w:bCs/>
+          <w:sz w:val="24"/>
+          <w:szCs w:val="24"/>
+          <w:lang w:val="en-US"/>
+        </w:rPr>
+        <w:t xml:space="preserve"> don’t make sense with the requirements because the father-sons structure doesn’t make sense for arrange people in a section of chairs.</w:t>
+      </w:r>
+    </w:p>
+    <w:p>
+      <w:pPr>
+        <w:pStyle w:val="Prrafodelista"/>
+        <w:numPr>
+          <w:ilvl w:val="1"/>
+          <w:numId w:val="1"/>
+        </w:numPr>
+        <w:jc w:val="both"/>
+        <w:rPr>
+          <w:b/>
+          <w:sz w:val="24"/>
+          <w:szCs w:val="24"/>
+          <w:lang w:val="en-US"/>
+        </w:rPr>
+      </w:pPr>
+      <w:proofErr w:type="gramStart"/>
+      <w:r>
+        <w:rPr>
+          <w:b/>
+          <w:sz w:val="24"/>
+          <w:szCs w:val="24"/>
+          <w:lang w:val="en-US"/>
+        </w:rPr>
+        <w:t>Sort:</w:t>
+      </w:r>
+      <w:r>
+        <w:rPr>
+          <w:bCs/>
+          <w:sz w:val="24"/>
+          <w:szCs w:val="24"/>
+          <w:lang w:val="en-US"/>
+        </w:rPr>
+        <w:t>.</w:t>
+      </w:r>
+      <w:proofErr w:type="gramEnd"/>
+      <w:r>
+        <w:rPr>
+          <w:bCs/>
+          <w:sz w:val="24"/>
+          <w:szCs w:val="24"/>
+          <w:lang w:val="en-US"/>
+        </w:rPr>
+        <w:t xml:space="preserve"> </w:t>
+      </w:r>
+    </w:p>
+    <w:p>
+      <w:pPr>
+        <w:pStyle w:val="Prrafodelista"/>
+        <w:numPr>
+          <w:ilvl w:val="0"/>
+          <w:numId w:val="3"/>
+        </w:numPr>
+        <w:jc w:val="both"/>
+        <w:rPr>
+          <w:bCs/>
+          <w:sz w:val="24"/>
+          <w:szCs w:val="24"/>
+          <w:lang w:val="en-US"/>
+        </w:rPr>
+      </w:pPr>
+      <w:r>
+        <w:rPr>
+          <w:bCs/>
+          <w:sz w:val="24"/>
+          <w:szCs w:val="24"/>
+          <w:lang w:val="en-US"/>
+        </w:rPr>
+        <w:t xml:space="preserve">Collections </w:t>
+      </w:r>
+      <w:r>
+        <w:rPr>
+          <w:bCs/>
+          <w:sz w:val="24"/>
+          <w:szCs w:val="24"/>
+          <w:lang w:val="en-US"/>
+        </w:rPr>
+        <w:t xml:space="preserve">sort. </w:t>
+      </w:r>
+    </w:p>
+    <w:p>
+      <w:pPr>
+        <w:pStyle w:val="Prrafodelista"/>
+        <w:numPr>
+          <w:ilvl w:val="1"/>
+          <w:numId w:val="3"/>
+        </w:numPr>
+        <w:jc w:val="both"/>
+        <w:rPr>
+          <w:bCs/>
+          <w:sz w:val="24"/>
+          <w:szCs w:val="24"/>
+          <w:lang w:val="en-US"/>
+        </w:rPr>
+      </w:pPr>
+      <w:r>
+        <w:rPr>
+          <w:lang w:val="en-US"/>
+        </w:rPr>
+        <w:t>We</w:t>
+      </w:r>
+      <w:r>
+        <w:rPr>
+          <w:bCs/>
+          <w:sz w:val="24"/>
+          <w:szCs w:val="24"/>
+          <w:lang w:val="en-US"/>
+        </w:rPr>
+        <w:t xml:space="preserve"> discard this solution because we do not have enough experience with this kind of sort system.</w:t>
+      </w:r>
+    </w:p>
+    <w:p>
+      <w:pPr>
+        <w:pStyle w:val="Prrafodelista"/>
+        <w:numPr>
+          <w:ilvl w:val="0"/>
+          <w:numId w:val="3"/>
+        </w:numPr>
+        <w:jc w:val="both"/>
+        <w:rPr>
+          <w:bCs/>
+          <w:sz w:val="24"/>
+          <w:szCs w:val="24"/>
+          <w:lang w:val="en-US"/>
+        </w:rPr>
+      </w:pPr>
+      <w:r>
+        <w:rPr>
+          <w:bCs/>
+          <w:sz w:val="24"/>
+          <w:szCs w:val="24"/>
+          <w:lang w:val="en-US"/>
+        </w:rPr>
+        <w:t>Selection sort</w:t>
+      </w:r>
+      <w:r>
+        <w:rPr>
+          <w:bCs/>
+          <w:sz w:val="24"/>
+          <w:szCs w:val="24"/>
+          <w:lang w:val="en-US"/>
+        </w:rPr>
+        <w:t xml:space="preserve">, </w:t>
+      </w:r>
+      <w:r>
+        <w:rPr>
+          <w:bCs/>
+          <w:sz w:val="24"/>
+          <w:szCs w:val="24"/>
+          <w:lang w:val="en-US"/>
+        </w:rPr>
+        <w:t>Bubble sort</w:t>
+      </w:r>
+      <w:r>
+        <w:rPr>
+          <w:bCs/>
+          <w:sz w:val="24"/>
+          <w:szCs w:val="24"/>
+          <w:lang w:val="en-US"/>
+        </w:rPr>
+        <w:t xml:space="preserve"> &amp; </w:t>
+      </w:r>
+      <w:r>
+        <w:rPr>
+          <w:bCs/>
+          <w:sz w:val="24"/>
+          <w:szCs w:val="24"/>
+          <w:lang w:val="en-US"/>
+        </w:rPr>
+        <w:t>Insertion sort</w:t>
+      </w:r>
+      <w:r>
+        <w:rPr>
+          <w:bCs/>
+          <w:sz w:val="24"/>
+          <w:szCs w:val="24"/>
+          <w:lang w:val="en-US"/>
+        </w:rPr>
+        <w:t xml:space="preserve">. </w:t>
+      </w:r>
+    </w:p>
+    <w:p>
+      <w:pPr>
+        <w:pStyle w:val="Prrafodelista"/>
+        <w:numPr>
+          <w:ilvl w:val="1"/>
+          <w:numId w:val="3"/>
+        </w:numPr>
+        <w:jc w:val="both"/>
+        <w:rPr>
+          <w:bCs/>
+          <w:sz w:val="24"/>
+          <w:szCs w:val="24"/>
+          <w:lang w:val="en-US"/>
+        </w:rPr>
+      </w:pPr>
+      <w:r>
+        <w:rPr>
+          <w:bCs/>
+          <w:sz w:val="24"/>
+          <w:szCs w:val="24"/>
+          <w:lang w:val="en-US"/>
+        </w:rPr>
+        <w:t>W</w:t>
+      </w:r>
+      <w:r>
+        <w:rPr>
+          <w:bCs/>
+          <w:sz w:val="24"/>
+          <w:szCs w:val="24"/>
+          <w:lang w:val="en-US"/>
+        </w:rPr>
+        <w:t xml:space="preserve">e discarded </w:t>
+      </w:r>
+      <w:r>
+        <w:rPr>
+          <w:bCs/>
+          <w:sz w:val="24"/>
+          <w:szCs w:val="24"/>
+          <w:lang w:val="en-US"/>
+        </w:rPr>
+        <w:t>th</w:t>
+      </w:r>
+      <w:r>
+        <w:rPr>
+          <w:bCs/>
+          <w:sz w:val="24"/>
+          <w:szCs w:val="24"/>
+          <w:lang w:val="en-US"/>
+        </w:rPr>
+        <w:t>is tree solution</w:t>
+      </w:r>
+      <w:r>
+        <w:rPr>
+          <w:bCs/>
+          <w:sz w:val="24"/>
+          <w:szCs w:val="24"/>
+          <w:lang w:val="en-US"/>
+        </w:rPr>
+        <w:t xml:space="preserve"> becau</w:t>
+      </w:r>
+      <w:r>
+        <w:rPr>
+          <w:bCs/>
+          <w:sz w:val="24"/>
+          <w:szCs w:val="24"/>
+          <w:lang w:val="en-US"/>
+        </w:rPr>
+        <w:t>se the algorithm is not efficient enough to sort great mass of people information. Even</w:t>
+      </w:r>
+      <w:r>
+        <w:rPr>
+          <w:bCs/>
+          <w:sz w:val="24"/>
+          <w:szCs w:val="24"/>
+          <w:lang w:val="en-US"/>
+        </w:rPr>
+        <w:t xml:space="preserve"> </w:t>
+      </w:r>
+      <w:r>
+        <w:rPr>
+          <w:bCs/>
+          <w:sz w:val="24"/>
+          <w:szCs w:val="24"/>
+          <w:lang w:val="en-US"/>
+        </w:rPr>
+        <w:t>more, we don’t have the required experience to optimize them</w:t>
+      </w:r>
+      <w:r>
+        <w:rPr>
+          <w:bCs/>
+          <w:sz w:val="24"/>
+          <w:szCs w:val="24"/>
+          <w:lang w:val="en-US"/>
+        </w:rPr>
+        <w:t>.</w:t>
+      </w:r>
+    </w:p>
+    <w:p>
+      <w:pPr>
+        <w:pStyle w:val="Prrafodelista"/>
+        <w:numPr>
+          <w:ilvl w:val="1"/>
+          <w:numId w:val="3"/>
+        </w:numPr>
+        <w:jc w:val="both"/>
+        <w:rPr>
+          <w:bCs/>
+          <w:sz w:val="24"/>
+          <w:szCs w:val="24"/>
+          <w:lang w:val="en-US"/>
+        </w:rPr>
+      </w:pPr>
+      <w:r>
+        <w:rPr>
+          <w:bCs/>
+          <w:sz w:val="24"/>
+          <w:szCs w:val="24"/>
+          <w:lang w:val="en-US"/>
+        </w:rPr>
+        <w:t>We</w:t>
+      </w:r>
+      <w:r>
+        <w:rPr>
+          <w:bCs/>
+          <w:sz w:val="24"/>
+          <w:szCs w:val="24"/>
+          <w:lang w:val="en-US"/>
+        </w:rPr>
+        <w:t xml:space="preserve"> discard this solution for efficiency reasons.</w:t>
+      </w:r>
+    </w:p>
+    <w:p>
+      <w:pPr>
+        <w:pStyle w:val="Prrafodelista"/>
+        <w:numPr>
+          <w:ilvl w:val="1"/>
+          <w:numId w:val="1"/>
+        </w:numPr>
+        <w:jc w:val="both"/>
+        <w:rPr>
+          <w:b/>
+          <w:sz w:val="24"/>
+          <w:szCs w:val="24"/>
+          <w:lang w:val="en-US"/>
+        </w:rPr>
+      </w:pPr>
+      <w:r>
+        <w:rPr>
+          <w:b/>
+          <w:sz w:val="24"/>
+          <w:szCs w:val="24"/>
+          <w:lang w:val="en-US"/>
+        </w:rPr>
+        <w:t>Date:</w:t>
+      </w:r>
+    </w:p>
+    <w:p>
+      <w:pPr>
+        <w:pStyle w:val="Prrafodelista"/>
+        <w:numPr>
+          <w:ilvl w:val="0"/>
+          <w:numId w:val="3"/>
+        </w:numPr>
+        <w:jc w:val="both"/>
+        <w:rPr>
+          <w:bCs/>
+          <w:sz w:val="24"/>
+          <w:szCs w:val="24"/>
+          <w:lang w:val="en-US"/>
+        </w:rPr>
+      </w:pPr>
+      <w:r>
+        <w:rPr>
+          <w:bCs/>
+          <w:sz w:val="24"/>
+          <w:szCs w:val="24"/>
+          <w:lang w:val="en-US"/>
+        </w:rPr>
+        <w:t>Date format function</w:t>
+      </w:r>
+    </w:p>
+    <w:p>
+      <w:pPr>
+        <w:pStyle w:val="Prrafodelista"/>
+        <w:numPr>
+          <w:ilvl w:val="1"/>
+          <w:numId w:val="3"/>
+        </w:numPr>
+        <w:jc w:val="both"/>
+        <w:rPr>
+          <w:bCs/>
+          <w:sz w:val="24"/>
+          <w:szCs w:val="24"/>
+          <w:lang w:val="en-US"/>
+        </w:rPr>
+      </w:pPr>
+      <w:r>
+        <w:rPr>
+          <w:bCs/>
+          <w:sz w:val="24"/>
+          <w:szCs w:val="24"/>
+          <w:lang w:val="en-US"/>
+        </w:rPr>
+        <w:t>We discard this solution because we need the complete information about the time to compare the time of arrived.</w:t>
+      </w:r>
+      <w:r>
+        <w:rPr>
+          <w:bCs/>
+          <w:sz w:val="24"/>
+          <w:szCs w:val="24"/>
+          <w:lang w:val="en-US"/>
+        </w:rPr>
+        <w:t xml:space="preserve"> </w:t>
+      </w:r>
+    </w:p>
+    <w:p>
+      <w:pPr>
+        <w:pStyle w:val="Prrafodelista"/>
+        <w:numPr>
+          <w:ilvl w:val="0"/>
+          <w:numId w:val="3"/>
+        </w:numPr>
+        <w:jc w:val="both"/>
+        <w:rPr>
+          <w:bCs/>
+          <w:sz w:val="24"/>
+          <w:szCs w:val="24"/>
+          <w:lang w:val="en-US"/>
+        </w:rPr>
+      </w:pPr>
+      <w:r>
+        <w:rPr>
+          <w:bCs/>
+          <w:sz w:val="24"/>
+          <w:szCs w:val="24"/>
+          <w:lang w:val="en-US"/>
+        </w:rPr>
+        <w:t>Current time function</w:t>
+      </w:r>
+    </w:p>
+    <w:p>
+      <w:pPr>
+        <w:pStyle w:val="Prrafodelista"/>
+        <w:numPr>
+          <w:ilvl w:val="1"/>
+          <w:numId w:val="3"/>
+        </w:numPr>
+        <w:jc w:val="both"/>
+        <w:rPr>
+          <w:bCs/>
+          <w:sz w:val="24"/>
+          <w:szCs w:val="24"/>
+          <w:lang w:val="en-US"/>
+        </w:rPr>
+      </w:pPr>
+      <w:r>
+        <w:rPr>
+          <w:bCs/>
+          <w:sz w:val="24"/>
+          <w:szCs w:val="24"/>
+          <w:lang w:val="en-US"/>
+        </w:rPr>
+        <w:t>We prefer the use of calendar for more easy development of the solution.</w:t>
+      </w:r>
+    </w:p>
+    <w:p>
+      <w:pPr>
+        <w:jc w:val="both"/>
+        <w:rPr>
+          <w:sz w:val="24"/>
+          <w:szCs w:val="24"/>
+          <w:lang w:val="en-US"/>
+        </w:rPr>
+      </w:pPr>
+    </w:p>
+    <w:p>
+      <w:pPr>
+        <w:jc w:val="both"/>
+        <w:rPr>
+          <w:b/>
+          <w:sz w:val="24"/>
+          <w:szCs w:val="24"/>
+          <w:lang w:val="en-US"/>
+        </w:rPr>
+      </w:pPr>
+      <w:r>
+        <w:rPr>
+          <w:b/>
+          <w:sz w:val="24"/>
+          <w:szCs w:val="24"/>
+          <w:lang w:val="en-US"/>
+        </w:rPr>
+        <w:lastRenderedPageBreak/>
+        <w:t>5. Evaluation criteria:</w:t>
+      </w:r>
+    </w:p>
+    <w:p>
+      <w:pPr>
+        <w:jc w:val="both"/>
+        <w:rPr>
+          <w:b/>
+          <w:sz w:val="24"/>
+          <w:szCs w:val="24"/>
+          <w:lang w:val="en-US"/>
+        </w:rPr>
+      </w:pPr>
+    </w:p>
+    <w:p>
+      <w:pPr>
+        <w:jc w:val="both"/>
+        <w:rPr>
+          <w:bCs/>
+          <w:sz w:val="24"/>
+          <w:szCs w:val="24"/>
+          <w:lang w:val="en-US"/>
+        </w:rPr>
+      </w:pPr>
+      <w:r>
+        <w:rPr>
+          <w:bCs/>
+          <w:sz w:val="24"/>
+          <w:szCs w:val="24"/>
+          <w:lang w:val="en-US"/>
+        </w:rPr>
+        <w:t xml:space="preserve">With the purpose to find the best solution to be implement, </w:t>
+      </w:r>
+      <w:r>
+        <w:rPr>
+          <w:bCs/>
+          <w:sz w:val="24"/>
+          <w:szCs w:val="24"/>
+          <w:lang w:val="en-US"/>
+        </w:rPr>
+        <w:t>we will create an evaluation system</w:t>
+      </w:r>
+      <w:r>
+        <w:rPr>
+          <w:bCs/>
+          <w:sz w:val="24"/>
+          <w:szCs w:val="24"/>
+          <w:lang w:val="en-US"/>
+        </w:rPr>
+        <w:t xml:space="preserve"> with a numeric value to make easier the evaluation</w:t>
+      </w:r>
+      <w:r>
+        <w:rPr>
+          <w:bCs/>
+          <w:sz w:val="24"/>
+          <w:szCs w:val="24"/>
+          <w:lang w:val="en-US"/>
+        </w:rPr>
+        <w:t>:</w:t>
+      </w:r>
+      <w:r>
+        <w:rPr>
+          <w:bCs/>
+          <w:sz w:val="24"/>
+          <w:szCs w:val="24"/>
+          <w:lang w:val="en-US"/>
+        </w:rPr>
+        <w:tab/>
+      </w:r>
+      <w:r>
+        <w:rPr>
+          <w:bCs/>
+          <w:sz w:val="24"/>
+          <w:szCs w:val="24"/>
+          <w:lang w:val="en-US"/>
+        </w:rPr>
+        <w:tab/>
+      </w:r>
+    </w:p>
+    <w:p>
+      <w:pPr>
+        <w:pStyle w:val="Prrafodelista"/>
+        <w:numPr>
+          <w:ilvl w:val="0"/>
+          <w:numId w:val="3"/>
+        </w:numPr>
+        <w:jc w:val="both"/>
+        <w:rPr>
+          <w:bCs/>
+          <w:sz w:val="24"/>
+          <w:szCs w:val="24"/>
+          <w:lang w:val="en-US"/>
+        </w:rPr>
+      </w:pPr>
+      <w:r>
+        <w:rPr>
+          <w:bCs/>
+          <w:sz w:val="24"/>
+          <w:szCs w:val="24"/>
+          <w:lang w:val="en-US"/>
+        </w:rPr>
+        <w:t>Efficiency</w:t>
+      </w:r>
+    </w:p>
+    <w:p>
+      <w:pPr>
+        <w:pStyle w:val="Prrafodelista"/>
+        <w:numPr>
+          <w:ilvl w:val="0"/>
+          <w:numId w:val="3"/>
+        </w:numPr>
+        <w:jc w:val="both"/>
+        <w:rPr>
+          <w:bCs/>
+          <w:sz w:val="24"/>
+          <w:szCs w:val="24"/>
+          <w:lang w:val="en-US"/>
+        </w:rPr>
+      </w:pPr>
+      <w:r>
+        <w:rPr>
+          <w:bCs/>
+          <w:sz w:val="24"/>
+          <w:szCs w:val="24"/>
+          <w:lang w:val="en-US"/>
+        </w:rPr>
+        <w:t>Usability</w:t>
+      </w:r>
+    </w:p>
+    <w:p>
+      <w:pPr>
+        <w:pStyle w:val="Prrafodelista"/>
+        <w:numPr>
+          <w:ilvl w:val="0"/>
+          <w:numId w:val="3"/>
+        </w:numPr>
+        <w:jc w:val="both"/>
+        <w:rPr>
+          <w:bCs/>
+          <w:sz w:val="24"/>
+          <w:szCs w:val="24"/>
+          <w:lang w:val="en-US"/>
+        </w:rPr>
+      </w:pPr>
+      <w:r>
+        <w:rPr>
+          <w:bCs/>
+          <w:sz w:val="24"/>
+          <w:szCs w:val="24"/>
+          <w:lang w:val="en-US"/>
+        </w:rPr>
+        <w:t>Maintainable</w:t>
+      </w:r>
+    </w:p>
+    <w:p>
+      <w:pPr>
+        <w:pStyle w:val="Prrafodelista"/>
+        <w:numPr>
+          <w:ilvl w:val="0"/>
+          <w:numId w:val="3"/>
+        </w:numPr>
+        <w:jc w:val="both"/>
+        <w:rPr>
+          <w:bCs/>
+          <w:sz w:val="24"/>
+          <w:szCs w:val="24"/>
+          <w:lang w:val="en-US"/>
+        </w:rPr>
+      </w:pPr>
+      <w:r>
+        <w:rPr>
+          <w:bCs/>
+          <w:sz w:val="24"/>
+          <w:szCs w:val="24"/>
+          <w:lang w:val="en-US"/>
+        </w:rPr>
+        <w:t>Scalability</w:t>
+      </w:r>
+    </w:p>
+    <w:p>
+      <w:pPr>
+        <w:pStyle w:val="Prrafodelista"/>
         <w:jc w:val="both"/>
         <w:rPr>
           <w:b/>
           <w:sz w:val="24"/>
           <w:szCs w:val="24"/>
           <w:highlight w:val="yellow"/>
-        </w:rPr>
-      </w:pPr>
-      <w:r>
-        <w:rPr>
-          <w:b/>
-          <w:sz w:val="24"/>
-          <w:szCs w:val="24"/>
-          <w:lang w:val="en-US"/>
-        </w:rPr>
-        <w:tab/>
-      </w:r>
-      <w:r>
-        <w:rPr>
-          <w:b/>
-          <w:sz w:val="24"/>
-          <w:szCs w:val="24"/>
-          <w:lang w:val="en-US"/>
-        </w:rPr>
-        <w:tab/>
-      </w:r>
-      <w:r>
-        <w:rPr>
-          <w:b/>
-          <w:sz w:val="24"/>
-          <w:szCs w:val="24"/>
-          <w:lang w:val="en-US"/>
-        </w:rPr>
-        <w:tab/>
-      </w:r>
+          <w:lang w:val="en-US"/>
+        </w:rPr>
+      </w:pPr>
     </w:p>
     <w:p>
       <w:pPr>
@@ -1455,17 +3384,7 @@
           <w:sz w:val="24"/>
           <w:szCs w:val="24"/>
           <w:highlight w:val="yellow"/>
-        </w:rPr>
-      </w:pPr>
-    </w:p>
-    <w:p>
-      <w:pPr>
-        <w:jc w:val="both"/>
-        <w:rPr>
-          <w:b/>
-          <w:sz w:val="24"/>
-          <w:szCs w:val="24"/>
-          <w:highlight w:val="yellow"/>
+          <w:lang w:val="en-US"/>
         </w:rPr>
       </w:pPr>
     </w:p>
@@ -1479,9 +3398,311 @@
 </w:document>
 </file>
 
+<file path=word/endnotes.xml><?xml version="1.0" encoding="utf-8"?>
+<w:endnotes xmlns:wpc="http://schemas.microsoft.com/office/word/2010/wordprocessingCanvas" xmlns:cx="http://schemas.microsoft.com/office/drawing/2014/chartex" xmlns:cx1="http://schemas.microsoft.com/office/drawing/2015/9/8/chartex" xmlns:cx2="http://schemas.microsoft.com/office/drawing/2015/10/21/chartex" xmlns:cx3="http://schemas.microsoft.com/office/drawing/2016/5/9/chartex" xmlns:cx4="http://schemas.microsoft.com/office/drawing/2016/5/10/chartex" xmlns:cx5="http://schemas.microsoft.com/office/drawing/2016/5/11/chartex" xmlns:cx6="http://schemas.microsoft.com/office/drawing/2016/5/12/chartex" xmlns:cx7="http://schemas.microsoft.com/office/drawing/2016/5/13/chartex" xmlns:cx8="http://schemas.microsoft.com/office/drawing/2016/5/14/chartex" xmlns:mc="http://schemas.openxmlformats.org/markup-compatibility/2006" xmlns:aink="http://schemas.microsoft.com/office/drawing/2016/ink" xmlns:am3d="http://schemas.microsoft.com/office/drawing/2017/model3d" xmlns:o="urn:schemas-microsoft-com:office:office" xmlns:oel="http://schemas.microsoft.com/office/2019/extlst" xmlns:r="http://schemas.openxmlformats.org/officeDocument/2006/relationships" xmlns:m="http://schemas.openxmlformats.org/officeDocument/2006/math" xmlns:v="urn:schemas-microsoft-com:vml" xmlns:wp14="http://schemas.microsoft.com/office/word/2010/wordprocessingDrawing" xmlns:wp="http://schemas.openxmlformats.org/drawingml/2006/wordprocessingDrawing" xmlns:w10="urn:schemas-microsoft-com:office:word" xmlns:w="http://schemas.openxmlformats.org/wordprocessingml/2006/main" xmlns:w14="http://schemas.microsoft.com/office/word/2010/wordml" xmlns:w15="http://schemas.microsoft.com/office/word/2012/wordml" xmlns:w16cex="http://schemas.microsoft.com/office/word/2018/wordml/cex" xmlns:w16cid="http://schemas.microsoft.com/office/word/2016/wordml/cid" xmlns:w16="http://schemas.microsoft.com/office/word/2018/wordml" xmlns:w16du="http://schemas.microsoft.com/office/word/2023/wordml/word16du" xmlns:w16sdtdh="http://schemas.microsoft.com/office/word/2020/wordml/sdtdatahash" xmlns:w16se="http://schemas.microsoft.com/office/word/2015/wordml/symex" xmlns:wpg="http://schemas.microsoft.com/office/word/2010/wordprocessingGroup" xmlns:wpi="http://schemas.microsoft.com/office/word/2010/wordprocessingInk" xmlns:wne="http://schemas.microsoft.com/office/word/2006/wordml" xmlns:wps="http://schemas.microsoft.com/office/word/2010/wordprocessingShape" mc:Ignorable="w14 w15 w16se w16cid w16 w16cex w16sdtdh wp14">
+  <w:endnote w:type="separator" w:id="-1">
+    <w:p>
+      <w:pPr>
+        <w:spacing w:line="240" w:lineRule="auto"/>
+      </w:pPr>
+      <w:r>
+        <w:separator/>
+      </w:r>
+    </w:p>
+  </w:endnote>
+  <w:endnote w:type="continuationSeparator" w:id="0">
+    <w:p>
+      <w:pPr>
+        <w:spacing w:line="240" w:lineRule="auto"/>
+      </w:pPr>
+      <w:r>
+        <w:continuationSeparator/>
+      </w:r>
+    </w:p>
+  </w:endnote>
+</w:endnotes>
+</file>
+
+<file path=word/footnotes.xml><?xml version="1.0" encoding="utf-8"?>
+<w:footnotes xmlns:wpc="http://schemas.microsoft.com/office/word/2010/wordprocessingCanvas" xmlns:cx="http://schemas.microsoft.com/office/drawing/2014/chartex" xmlns:cx1="http://schemas.microsoft.com/office/drawing/2015/9/8/chartex" xmlns:cx2="http://schemas.microsoft.com/office/drawing/2015/10/21/chartex" xmlns:cx3="http://schemas.microsoft.com/office/drawing/2016/5/9/chartex" xmlns:cx4="http://schemas.microsoft.com/office/drawing/2016/5/10/chartex" xmlns:cx5="http://schemas.microsoft.com/office/drawing/2016/5/11/chartex" xmlns:cx6="http://schemas.microsoft.com/office/drawing/2016/5/12/chartex" xmlns:cx7="http://schemas.microsoft.com/office/drawing/2016/5/13/chartex" xmlns:cx8="http://schemas.microsoft.com/office/drawing/2016/5/14/chartex" xmlns:mc="http://schemas.openxmlformats.org/markup-compatibility/2006" xmlns:aink="http://schemas.microsoft.com/office/drawing/2016/ink" xmlns:am3d="http://schemas.microsoft.com/office/drawing/2017/model3d" xmlns:o="urn:schemas-microsoft-com:office:office" xmlns:oel="http://schemas.microsoft.com/office/2019/extlst" xmlns:r="http://schemas.openxmlformats.org/officeDocument/2006/relationships" xmlns:m="http://schemas.openxmlformats.org/officeDocument/2006/math" xmlns:v="urn:schemas-microsoft-com:vml" xmlns:wp14="http://schemas.microsoft.com/office/word/2010/wordprocessingDrawing" xmlns:wp="http://schemas.openxmlformats.org/drawingml/2006/wordprocessingDrawing" xmlns:w10="urn:schemas-microsoft-com:office:word" xmlns:w="http://schemas.openxmlformats.org/wordprocessingml/2006/main" xmlns:w14="http://schemas.microsoft.com/office/word/2010/wordml" xmlns:w15="http://schemas.microsoft.com/office/word/2012/wordml" xmlns:w16cex="http://schemas.microsoft.com/office/word/2018/wordml/cex" xmlns:w16cid="http://schemas.microsoft.com/office/word/2016/wordml/cid" xmlns:w16="http://schemas.microsoft.com/office/word/2018/wordml" xmlns:w16du="http://schemas.microsoft.com/office/word/2023/wordml/word16du" xmlns:w16sdtdh="http://schemas.microsoft.com/office/word/2020/wordml/sdtdatahash" xmlns:w16se="http://schemas.microsoft.com/office/word/2015/wordml/symex" xmlns:wpg="http://schemas.microsoft.com/office/word/2010/wordprocessingGroup" xmlns:wpi="http://schemas.microsoft.com/office/word/2010/wordprocessingInk" xmlns:wne="http://schemas.microsoft.com/office/word/2006/wordml" xmlns:wps="http://schemas.microsoft.com/office/word/2010/wordprocessingShape" mc:Ignorable="w14 w15 w16se w16cid w16 w16cex w16sdtdh wp14">
+  <w:footnote w:type="separator" w:id="-1">
+    <w:p>
+      <w:pPr>
+        <w:spacing w:line="240" w:lineRule="auto"/>
+      </w:pPr>
+      <w:r>
+        <w:separator/>
+      </w:r>
+    </w:p>
+  </w:footnote>
+  <w:footnote w:type="continuationSeparator" w:id="0">
+    <w:p>
+      <w:pPr>
+        <w:spacing w:line="240" w:lineRule="auto"/>
+      </w:pPr>
+      <w:r>
+        <w:continuationSeparator/>
+      </w:r>
+    </w:p>
+  </w:footnote>
+</w:footnotes>
+</file>
+
 <file path=word/numbering.xml><?xml version="1.0" encoding="utf-8"?>
-<w:numbering xmlns:wpc="http://schemas.microsoft.com/office/word/2010/wordprocessingCanvas" xmlns:cx="http://schemas.microsoft.com/office/drawing/2014/chartex" xmlns:cx1="http://schemas.microsoft.com/office/drawing/2015/9/8/chartex" xmlns:cx2="http://schemas.microsoft.com/office/drawing/2015/10/21/chartex" xmlns:cx3="http://schemas.microsoft.com/office/drawing/2016/5/9/chartex" xmlns:cx4="http://schemas.microsoft.com/office/drawing/2016/5/10/chartex" xmlns:cx5="http://schemas.microsoft.com/office/drawing/2016/5/11/chartex" xmlns:cx6="http://schemas.microsoft.com/office/drawing/2016/5/12/chartex" xmlns:cx7="http://schemas.microsoft.com/office/drawing/2016/5/13/chartex" xmlns:cx8="http://schemas.microsoft.com/office/drawing/2016/5/14/chartex" xmlns:mc="http://schemas.openxmlformats.org/markup-compatibility/2006" xmlns:aink="http://schemas.microsoft.com/office/drawing/2016/ink" xmlns:am3d="http://schemas.microsoft.com/office/drawing/2017/model3d" xmlns:o="urn:schemas-microsoft-com:office:office" xmlns:oel="http://schemas.microsoft.com/office/2019/extlst" xmlns:r="http://schemas.openxmlformats.org/officeDocument/2006/relationships" xmlns:m="http://schemas.openxmlformats.org/officeDocument/2006/math" xmlns:v="urn:schemas-microsoft-com:vml" xmlns:wp14="http://schemas.microsoft.com/office/word/2010/wordprocessingDrawing" xmlns:wp="http://schemas.openxmlformats.org/drawingml/2006/wordprocessingDrawing" xmlns:w10="urn:schemas-microsoft-com:office:word" xmlns:w="http://schemas.openxmlformats.org/wordprocessingml/2006/main" xmlns:w14="http://schemas.microsoft.com/office/word/2010/wordml" xmlns:w15="http://schemas.microsoft.com/office/word/2012/wordml" xmlns:w16cex="http://schemas.microsoft.com/office/word/2018/wordml/cex" xmlns:w16cid="http://schemas.microsoft.com/office/word/2016/wordml/cid" xmlns:w16="http://schemas.microsoft.com/office/word/2018/wordml" xmlns:w16sdtdh="http://schemas.microsoft.com/office/word/2020/wordml/sdtdatahash" xmlns:w16se="http://schemas.microsoft.com/office/word/2015/wordml/symex" xmlns:wpg="http://schemas.microsoft.com/office/word/2010/wordprocessingGroup" xmlns:wpi="http://schemas.microsoft.com/office/word/2010/wordprocessingInk" xmlns:wne="http://schemas.microsoft.com/office/word/2006/wordml" xmlns:wps="http://schemas.microsoft.com/office/word/2010/wordprocessingShape" mc:Ignorable="w14 w15 w16se w16cid w16 w16cex w16sdtdh wp14">
+<w:numbering xmlns:wpc="http://schemas.microsoft.com/office/word/2010/wordprocessingCanvas" xmlns:cx="http://schemas.microsoft.com/office/drawing/2014/chartex" xmlns:cx1="http://schemas.microsoft.com/office/drawing/2015/9/8/chartex" xmlns:cx2="http://schemas.microsoft.com/office/drawing/2015/10/21/chartex" xmlns:cx3="http://schemas.microsoft.com/office/drawing/2016/5/9/chartex" xmlns:cx4="http://schemas.microsoft.com/office/drawing/2016/5/10/chartex" xmlns:cx5="http://schemas.microsoft.com/office/drawing/2016/5/11/chartex" xmlns:cx6="http://schemas.microsoft.com/office/drawing/2016/5/12/chartex" xmlns:cx7="http://schemas.microsoft.com/office/drawing/2016/5/13/chartex" xmlns:cx8="http://schemas.microsoft.com/office/drawing/2016/5/14/chartex" xmlns:mc="http://schemas.openxmlformats.org/markup-compatibility/2006" xmlns:aink="http://schemas.microsoft.com/office/drawing/2016/ink" xmlns:am3d="http://schemas.microsoft.com/office/drawing/2017/model3d" xmlns:o="urn:schemas-microsoft-com:office:office" xmlns:oel="http://schemas.microsoft.com/office/2019/extlst" xmlns:r="http://schemas.openxmlformats.org/officeDocument/2006/relationships" xmlns:m="http://schemas.openxmlformats.org/officeDocument/2006/math" xmlns:v="urn:schemas-microsoft-com:vml" xmlns:wp14="http://schemas.microsoft.com/office/word/2010/wordprocessingDrawing" xmlns:wp="http://schemas.openxmlformats.org/drawingml/2006/wordprocessingDrawing" xmlns:w10="urn:schemas-microsoft-com:office:word" xmlns:w="http://schemas.openxmlformats.org/wordprocessingml/2006/main" xmlns:w14="http://schemas.microsoft.com/office/word/2010/wordml" xmlns:w15="http://schemas.microsoft.com/office/word/2012/wordml" xmlns:w16cex="http://schemas.microsoft.com/office/word/2018/wordml/cex" xmlns:w16cid="http://schemas.microsoft.com/office/word/2016/wordml/cid" xmlns:w16="http://schemas.microsoft.com/office/word/2018/wordml" xmlns:w16du="http://schemas.microsoft.com/office/word/2023/wordml/word16du" xmlns:w16sdtdh="http://schemas.microsoft.com/office/word/2020/wordml/sdtdatahash" xmlns:w16se="http://schemas.microsoft.com/office/word/2015/wordml/symex" xmlns:wpg="http://schemas.microsoft.com/office/word/2010/wordprocessingGroup" xmlns:wpi="http://schemas.microsoft.com/office/word/2010/wordprocessingInk" xmlns:wne="http://schemas.microsoft.com/office/word/2006/wordml" xmlns:wps="http://schemas.microsoft.com/office/word/2010/wordprocessingShape" mc:Ignorable="w14 w15 w16se w16cid w16 w16cex w16sdtdh wp14">
   <w:abstractNum w:abstractNumId="0" w15:restartNumberingAfterBreak="0">
+    <w:nsid w:val="04670131"/>
+    <w:multiLevelType w:val="multilevel"/>
+    <w:tmpl w:val="EADCA546"/>
+    <w:lvl w:ilvl="0">
+      <w:start w:val="1"/>
+      <w:numFmt w:val="decimal"/>
+      <w:lvlText w:val="%1."/>
+      <w:lvlJc w:val="right"/>
+      <w:pPr>
+        <w:ind w:left="720" w:hanging="360"/>
+      </w:pPr>
+      <w:rPr>
+        <w:strike w:val="0"/>
+        <w:dstrike w:val="0"/>
+        <w:u w:val="none"/>
+        <w:effect w:val="none"/>
+      </w:rPr>
+    </w:lvl>
+    <w:lvl w:ilvl="1">
+      <w:start w:val="1"/>
+      <w:numFmt w:val="decimal"/>
+      <w:lvlText w:val="%1.%2."/>
+      <w:lvlJc w:val="right"/>
+      <w:pPr>
+        <w:ind w:left="1440" w:hanging="360"/>
+      </w:pPr>
+      <w:rPr>
+        <w:strike w:val="0"/>
+        <w:dstrike w:val="0"/>
+        <w:u w:val="none"/>
+        <w:effect w:val="none"/>
+      </w:rPr>
+    </w:lvl>
+    <w:lvl w:ilvl="2">
+      <w:start w:val="1"/>
+      <w:numFmt w:val="decimal"/>
+      <w:lvlText w:val="%1.%2.%3."/>
+      <w:lvlJc w:val="right"/>
+      <w:pPr>
+        <w:ind w:left="2160" w:hanging="360"/>
+      </w:pPr>
+      <w:rPr>
+        <w:strike w:val="0"/>
+        <w:dstrike w:val="0"/>
+        <w:u w:val="none"/>
+        <w:effect w:val="none"/>
+      </w:rPr>
+    </w:lvl>
+    <w:lvl w:ilvl="3">
+      <w:start w:val="1"/>
+      <w:numFmt w:val="decimal"/>
+      <w:lvlText w:val="%1.%2.%3.%4."/>
+      <w:lvlJc w:val="right"/>
+      <w:pPr>
+        <w:ind w:left="2880" w:hanging="360"/>
+      </w:pPr>
+      <w:rPr>
+        <w:strike w:val="0"/>
+        <w:dstrike w:val="0"/>
+        <w:u w:val="none"/>
+        <w:effect w:val="none"/>
+      </w:rPr>
+    </w:lvl>
+    <w:lvl w:ilvl="4">
+      <w:start w:val="1"/>
+      <w:numFmt w:val="decimal"/>
+      <w:lvlText w:val="%1.%2.%3.%4.%5."/>
+      <w:lvlJc w:val="right"/>
+      <w:pPr>
+        <w:ind w:left="3600" w:hanging="360"/>
+      </w:pPr>
+      <w:rPr>
+        <w:strike w:val="0"/>
+        <w:dstrike w:val="0"/>
+        <w:u w:val="none"/>
+        <w:effect w:val="none"/>
+      </w:rPr>
+    </w:lvl>
+    <w:lvl w:ilvl="5">
+      <w:start w:val="1"/>
+      <w:numFmt w:val="decimal"/>
+      <w:lvlText w:val="%1.%2.%3.%4.%5.%6."/>
+      <w:lvlJc w:val="right"/>
+      <w:pPr>
+        <w:ind w:left="4320" w:hanging="360"/>
+      </w:pPr>
+      <w:rPr>
+        <w:strike w:val="0"/>
+        <w:dstrike w:val="0"/>
+        <w:u w:val="none"/>
+        <w:effect w:val="none"/>
+      </w:rPr>
+    </w:lvl>
+    <w:lvl w:ilvl="6">
+      <w:start w:val="1"/>
+      <w:numFmt w:val="decimal"/>
+      <w:lvlText w:val="%1.%2.%3.%4.%5.%6.%7."/>
+      <w:lvlJc w:val="right"/>
+      <w:pPr>
+        <w:ind w:left="5040" w:hanging="360"/>
+      </w:pPr>
+      <w:rPr>
+        <w:strike w:val="0"/>
+        <w:dstrike w:val="0"/>
+        <w:u w:val="none"/>
+        <w:effect w:val="none"/>
+      </w:rPr>
+    </w:lvl>
+    <w:lvl w:ilvl="7">
+      <w:start w:val="1"/>
+      <w:numFmt w:val="decimal"/>
+      <w:lvlText w:val="%1.%2.%3.%4.%5.%6.%7.%8."/>
+      <w:lvlJc w:val="right"/>
+      <w:pPr>
+        <w:ind w:left="5760" w:hanging="360"/>
+      </w:pPr>
+      <w:rPr>
+        <w:strike w:val="0"/>
+        <w:dstrike w:val="0"/>
+        <w:u w:val="none"/>
+        <w:effect w:val="none"/>
+      </w:rPr>
+    </w:lvl>
+    <w:lvl w:ilvl="8">
+      <w:start w:val="1"/>
+      <w:numFmt w:val="decimal"/>
+      <w:lvlText w:val="%1.%2.%3.%4.%5.%6.%7.%8.%9."/>
+      <w:lvlJc w:val="right"/>
+      <w:pPr>
+        <w:ind w:left="6480" w:hanging="360"/>
+      </w:pPr>
+      <w:rPr>
+        <w:strike w:val="0"/>
+        <w:dstrike w:val="0"/>
+        <w:u w:val="none"/>
+        <w:effect w:val="none"/>
+      </w:rPr>
+    </w:lvl>
+  </w:abstractNum>
+  <w:abstractNum w:abstractNumId="1" w15:restartNumberingAfterBreak="0">
+    <w:nsid w:val="483A1D67"/>
+    <w:multiLevelType w:val="hybridMultilevel"/>
+    <w:tmpl w:val="BFE8C674"/>
+    <w:lvl w:ilvl="0" w:tplc="35B25D8A">
+      <w:numFmt w:val="bullet"/>
+      <w:lvlText w:val="-"/>
+      <w:lvlJc w:val="left"/>
+      <w:pPr>
+        <w:ind w:left="1440" w:hanging="360"/>
+      </w:pPr>
+      <w:rPr>
+        <w:rFonts w:ascii="Arial" w:eastAsia="Arial" w:hAnsi="Arial" w:cs="Arial" w:hint="default"/>
+      </w:rPr>
+    </w:lvl>
+    <w:lvl w:ilvl="1" w:tplc="240A0003">
+      <w:start w:val="1"/>
+      <w:numFmt w:val="bullet"/>
+      <w:lvlText w:val="o"/>
+      <w:lvlJc w:val="left"/>
+      <w:pPr>
+        <w:ind w:left="2160" w:hanging="360"/>
+      </w:pPr>
+      <w:rPr>
+        <w:rFonts w:ascii="Courier New" w:hAnsi="Courier New" w:cs="Courier New" w:hint="default"/>
+      </w:rPr>
+    </w:lvl>
+    <w:lvl w:ilvl="2" w:tplc="240A0005" w:tentative="1">
+      <w:start w:val="1"/>
+      <w:numFmt w:val="bullet"/>
+      <w:lvlText w:val=""/>
+      <w:lvlJc w:val="left"/>
+      <w:pPr>
+        <w:ind w:left="2880" w:hanging="360"/>
+      </w:pPr>
+      <w:rPr>
+        <w:rFonts w:ascii="Wingdings" w:hAnsi="Wingdings" w:hint="default"/>
+      </w:rPr>
+    </w:lvl>
+    <w:lvl w:ilvl="3" w:tplc="240A0001" w:tentative="1">
+      <w:start w:val="1"/>
+      <w:numFmt w:val="bullet"/>
+      <w:lvlText w:val=""/>
+      <w:lvlJc w:val="left"/>
+      <w:pPr>
+        <w:ind w:left="3600" w:hanging="360"/>
+      </w:pPr>
+      <w:rPr>
+        <w:rFonts w:ascii="Symbol" w:hAnsi="Symbol" w:hint="default"/>
+      </w:rPr>
+    </w:lvl>
+    <w:lvl w:ilvl="4" w:tplc="240A0003" w:tentative="1">
+      <w:start w:val="1"/>
+      <w:numFmt w:val="bullet"/>
+      <w:lvlText w:val="o"/>
+      <w:lvlJc w:val="left"/>
+      <w:pPr>
+        <w:ind w:left="4320" w:hanging="360"/>
+      </w:pPr>
+      <w:rPr>
+        <w:rFonts w:ascii="Courier New" w:hAnsi="Courier New" w:cs="Courier New" w:hint="default"/>
+      </w:rPr>
+    </w:lvl>
+    <w:lvl w:ilvl="5" w:tplc="240A0005" w:tentative="1">
+      <w:start w:val="1"/>
+      <w:numFmt w:val="bullet"/>
+      <w:lvlText w:val=""/>
+      <w:lvlJc w:val="left"/>
+      <w:pPr>
+        <w:ind w:left="5040" w:hanging="360"/>
+      </w:pPr>
+      <w:rPr>
+        <w:rFonts w:ascii="Wingdings" w:hAnsi="Wingdings" w:hint="default"/>
+      </w:rPr>
+    </w:lvl>
+    <w:lvl w:ilvl="6" w:tplc="240A0001" w:tentative="1">
+      <w:start w:val="1"/>
+      <w:numFmt w:val="bullet"/>
+      <w:lvlText w:val=""/>
+      <w:lvlJc w:val="left"/>
+      <w:pPr>
+        <w:ind w:left="5760" w:hanging="360"/>
+      </w:pPr>
+      <w:rPr>
+        <w:rFonts w:ascii="Symbol" w:hAnsi="Symbol" w:hint="default"/>
+      </w:rPr>
+    </w:lvl>
+    <w:lvl w:ilvl="7" w:tplc="240A0003" w:tentative="1">
+      <w:start w:val="1"/>
+      <w:numFmt w:val="bullet"/>
+      <w:lvlText w:val="o"/>
+      <w:lvlJc w:val="left"/>
+      <w:pPr>
+        <w:ind w:left="6480" w:hanging="360"/>
+      </w:pPr>
+      <w:rPr>
+        <w:rFonts w:ascii="Courier New" w:hAnsi="Courier New" w:cs="Courier New" w:hint="default"/>
+      </w:rPr>
+    </w:lvl>
+    <w:lvl w:ilvl="8" w:tplc="240A0005" w:tentative="1">
+      <w:start w:val="1"/>
+      <w:numFmt w:val="bullet"/>
+      <w:lvlText w:val=""/>
+      <w:lvlJc w:val="left"/>
+      <w:pPr>
+        <w:ind w:left="7200" w:hanging="360"/>
+      </w:pPr>
+      <w:rPr>
+        <w:rFonts w:ascii="Wingdings" w:hAnsi="Wingdings" w:hint="default"/>
+      </w:rPr>
+    </w:lvl>
+  </w:abstractNum>
+  <w:abstractNum w:abstractNumId="2" w15:restartNumberingAfterBreak="0">
     <w:nsid w:val="514169E9"/>
     <w:multiLevelType w:val="hybridMultilevel"/>
     <w:tmpl w:val="DE76D920"/>
@@ -1594,7 +3815,7 @@
       </w:rPr>
     </w:lvl>
   </w:abstractNum>
-  <w:abstractNum w:abstractNumId="1" w15:restartNumberingAfterBreak="0">
+  <w:abstractNum w:abstractNumId="3" w15:restartNumberingAfterBreak="0">
     <w:nsid w:val="6E917215"/>
     <w:multiLevelType w:val="multilevel"/>
     <w:tmpl w:val="AFC81A76"/>
@@ -1707,11 +3928,136 @@
       </w:rPr>
     </w:lvl>
   </w:abstractNum>
+  <w:abstractNum w:abstractNumId="4" w15:restartNumberingAfterBreak="0">
+    <w:nsid w:val="74D96A44"/>
+    <w:multiLevelType w:val="hybridMultilevel"/>
+    <w:tmpl w:val="32C65ADA"/>
+    <w:lvl w:ilvl="0" w:tplc="240A0015">
+      <w:start w:val="1"/>
+      <w:numFmt w:val="upperLetter"/>
+      <w:lvlText w:val="%1."/>
+      <w:lvlJc w:val="left"/>
+      <w:pPr>
+        <w:ind w:left="720" w:hanging="360"/>
+      </w:pPr>
+      <w:rPr>
+        <w:rFonts w:hint="default"/>
+      </w:rPr>
+    </w:lvl>
+    <w:lvl w:ilvl="1" w:tplc="240A0019" w:tentative="1">
+      <w:start w:val="1"/>
+      <w:numFmt w:val="lowerLetter"/>
+      <w:lvlText w:val="%2."/>
+      <w:lvlJc w:val="left"/>
+      <w:pPr>
+        <w:ind w:left="1440" w:hanging="360"/>
+      </w:pPr>
+    </w:lvl>
+    <w:lvl w:ilvl="2" w:tplc="240A001B" w:tentative="1">
+      <w:start w:val="1"/>
+      <w:numFmt w:val="lowerRoman"/>
+      <w:lvlText w:val="%3."/>
+      <w:lvlJc w:val="right"/>
+      <w:pPr>
+        <w:ind w:left="2160" w:hanging="180"/>
+      </w:pPr>
+    </w:lvl>
+    <w:lvl w:ilvl="3" w:tplc="240A000F" w:tentative="1">
+      <w:start w:val="1"/>
+      <w:numFmt w:val="decimal"/>
+      <w:lvlText w:val="%4."/>
+      <w:lvlJc w:val="left"/>
+      <w:pPr>
+        <w:ind w:left="2880" w:hanging="360"/>
+      </w:pPr>
+    </w:lvl>
+    <w:lvl w:ilvl="4" w:tplc="240A0019" w:tentative="1">
+      <w:start w:val="1"/>
+      <w:numFmt w:val="lowerLetter"/>
+      <w:lvlText w:val="%5."/>
+      <w:lvlJc w:val="left"/>
+      <w:pPr>
+        <w:ind w:left="3600" w:hanging="360"/>
+      </w:pPr>
+    </w:lvl>
+    <w:lvl w:ilvl="5" w:tplc="240A001B" w:tentative="1">
+      <w:start w:val="1"/>
+      <w:numFmt w:val="lowerRoman"/>
+      <w:lvlText w:val="%6."/>
+      <w:lvlJc w:val="right"/>
+      <w:pPr>
+        <w:ind w:left="4320" w:hanging="180"/>
+      </w:pPr>
+    </w:lvl>
+    <w:lvl w:ilvl="6" w:tplc="240A000F" w:tentative="1">
+      <w:start w:val="1"/>
+      <w:numFmt w:val="decimal"/>
+      <w:lvlText w:val="%7."/>
+      <w:lvlJc w:val="left"/>
+      <w:pPr>
+        <w:ind w:left="5040" w:hanging="360"/>
+      </w:pPr>
+    </w:lvl>
+    <w:lvl w:ilvl="7" w:tplc="240A0019" w:tentative="1">
+      <w:start w:val="1"/>
+      <w:numFmt w:val="lowerLetter"/>
+      <w:lvlText w:val="%8."/>
+      <w:lvlJc w:val="left"/>
+      <w:pPr>
+        <w:ind w:left="5760" w:hanging="360"/>
+      </w:pPr>
+    </w:lvl>
+    <w:lvl w:ilvl="8" w:tplc="240A001B" w:tentative="1">
+      <w:start w:val="1"/>
+      <w:numFmt w:val="lowerRoman"/>
+      <w:lvlText w:val="%9."/>
+      <w:lvlJc w:val="right"/>
+      <w:pPr>
+        <w:ind w:left="6480" w:hanging="180"/>
+      </w:pPr>
+    </w:lvl>
+  </w:abstractNum>
   <w:num w:numId="1" w16cid:durableId="1587420157">
+    <w:abstractNumId w:val="3"/>
+  </w:num>
+  <w:num w:numId="2" w16cid:durableId="608007014">
+    <w:abstractNumId w:val="2"/>
+  </w:num>
+  <w:num w:numId="3" w16cid:durableId="488178661">
     <w:abstractNumId w:val="1"/>
   </w:num>
-  <w:num w:numId="2" w16cid:durableId="608007014">
+  <w:num w:numId="4" w16cid:durableId="371151837">
     <w:abstractNumId w:val="0"/>
+    <w:lvlOverride w:ilvl="0">
+      <w:startOverride w:val="1"/>
+    </w:lvlOverride>
+    <w:lvlOverride w:ilvl="1">
+      <w:startOverride w:val="1"/>
+    </w:lvlOverride>
+    <w:lvlOverride w:ilvl="2">
+      <w:startOverride w:val="1"/>
+    </w:lvlOverride>
+    <w:lvlOverride w:ilvl="3">
+      <w:startOverride w:val="1"/>
+    </w:lvlOverride>
+    <w:lvlOverride w:ilvl="4">
+      <w:startOverride w:val="1"/>
+    </w:lvlOverride>
+    <w:lvlOverride w:ilvl="5">
+      <w:startOverride w:val="1"/>
+    </w:lvlOverride>
+    <w:lvlOverride w:ilvl="6">
+      <w:startOverride w:val="1"/>
+    </w:lvlOverride>
+    <w:lvlOverride w:ilvl="7">
+      <w:startOverride w:val="1"/>
+    </w:lvlOverride>
+    <w:lvlOverride w:ilvl="8">
+      <w:startOverride w:val="1"/>
+    </w:lvlOverride>
+  </w:num>
+  <w:num w:numId="5" w16cid:durableId="1350527660">
+    <w:abstractNumId w:val="4"/>
   </w:num>
 </w:numbering>
 </file>
@@ -2231,6 +4577,7 @@
   <w:style w:type="character" w:default="1" w:styleId="Fuentedeprrafopredeter">
     <w:name w:val="Default Paragraph Font"/>
     <w:uiPriority w:val="1"/>
+    <w:semiHidden/>
     <w:unhideWhenUsed/>
   </w:style>
   <w:style w:type="table" w:default="1" w:styleId="Tablanormal">
@@ -2331,6 +4678,50 @@
       <w:color w:val="605E5C"/>
       <w:shd w:val="clear" w:color="auto" w:fill="E1DFDD"/>
     </w:rPr>
+  </w:style>
+  <w:style w:type="paragraph" w:styleId="Encabezado">
+    <w:name w:val="header"/>
+    <w:basedOn w:val="Normal"/>
+    <w:link w:val="EncabezadoCar"/>
+    <w:uiPriority w:val="99"/>
+    <w:unhideWhenUsed/>
+    <w:rsid w:val="00AB47BC"/>
+    <w:pPr>
+      <w:tabs>
+        <w:tab w:val="center" w:pos="4419"/>
+        <w:tab w:val="right" w:pos="8838"/>
+      </w:tabs>
+      <w:spacing w:line="240" w:lineRule="auto"/>
+    </w:pPr>
+  </w:style>
+  <w:style w:type="character" w:customStyle="1" w:styleId="EncabezadoCar">
+    <w:name w:val="Encabezado Car"/>
+    <w:basedOn w:val="Fuentedeprrafopredeter"/>
+    <w:link w:val="Encabezado"/>
+    <w:uiPriority w:val="99"/>
+    <w:rsid w:val="00AB47BC"/>
+  </w:style>
+  <w:style w:type="paragraph" w:styleId="Piedepgina">
+    <w:name w:val="footer"/>
+    <w:basedOn w:val="Normal"/>
+    <w:link w:val="PiedepginaCar"/>
+    <w:uiPriority w:val="99"/>
+    <w:unhideWhenUsed/>
+    <w:rsid w:val="00AB47BC"/>
+    <w:pPr>
+      <w:tabs>
+        <w:tab w:val="center" w:pos="4419"/>
+        <w:tab w:val="right" w:pos="8838"/>
+      </w:tabs>
+      <w:spacing w:line="240" w:lineRule="auto"/>
+    </w:pPr>
+  </w:style>
+  <w:style w:type="character" w:customStyle="1" w:styleId="PiedepginaCar">
+    <w:name w:val="Pie de página Car"/>
+    <w:basedOn w:val="Fuentedeprrafopredeter"/>
+    <w:link w:val="Piedepgina"/>
+    <w:uiPriority w:val="99"/>
+    <w:rsid w:val="00AB47BC"/>
   </w:style>
 </w:styles>
 </file>

</xml_diff>

<commit_message>
added heapsort in pseudocode and edited engineering method
</commit_message>
<xml_diff>
--- a/docs/AIRLINE ADMINISTRATOR ENGINEERING METHOD SPECIFICATION.docx
+++ b/docs/AIRLINE ADMINISTRATOR ENGINEERING METHOD SPECIFICATION.docx
@@ -17,15 +17,7 @@
           <w:sz w:val="24"/>
           <w:szCs w:val="24"/>
         </w:rPr>
-        <w:t xml:space="preserve"> </w:t>
-      </w:r>
-      <w:r>
-        <w:rPr>
-          <w:b/>
-          <w:sz w:val="24"/>
-          <w:szCs w:val="24"/>
-        </w:rPr>
-        <w:t>AIRLINE ADMINISTRATOR ENGINEERING METHOD SPECIFICATION</w:t>
+        <w:t xml:space="preserve"> AIRLINE ADMINISTRATOR ENGINEERING METHOD SPECIFICATION</w:t>
       </w:r>
     </w:p>
     <w:p>
@@ -61,34 +53,14 @@
           <w:szCs w:val="24"/>
         </w:rPr>
       </w:pPr>
-      <w:proofErr w:type="spellStart"/>
-      <w:r>
-        <w:rPr>
-          <w:b/>
-          <w:sz w:val="24"/>
-          <w:szCs w:val="24"/>
-        </w:rPr>
-        <w:t>Context</w:t>
-      </w:r>
-      <w:proofErr w:type="spellEnd"/>
-      <w:r>
-        <w:rPr>
-          <w:b/>
-          <w:sz w:val="24"/>
-          <w:szCs w:val="24"/>
-        </w:rPr>
-        <w:t xml:space="preserve"> </w:t>
-      </w:r>
-      <w:proofErr w:type="spellStart"/>
-      <w:r>
-        <w:rPr>
-          <w:b/>
-          <w:sz w:val="24"/>
-          <w:szCs w:val="24"/>
-        </w:rPr>
-        <w:t>definition</w:t>
-      </w:r>
-      <w:proofErr w:type="spellEnd"/>
+      <w:r>
+        <w:rPr>
+          <w:b/>
+          <w:sz w:val="24"/>
+          <w:szCs w:val="24"/>
+        </w:rPr>
+        <w:t>Context definition</w:t>
+      </w:r>
     </w:p>
     <w:p>
       <w:pPr>
@@ -480,34 +452,14 @@
           <w:szCs w:val="24"/>
         </w:rPr>
       </w:pPr>
-      <w:proofErr w:type="spellStart"/>
-      <w:r>
-        <w:rPr>
-          <w:b/>
-          <w:sz w:val="24"/>
-          <w:szCs w:val="24"/>
-        </w:rPr>
-        <w:t>Required</w:t>
-      </w:r>
-      <w:proofErr w:type="spellEnd"/>
-      <w:r>
-        <w:rPr>
-          <w:b/>
-          <w:sz w:val="24"/>
-          <w:szCs w:val="24"/>
-        </w:rPr>
-        <w:t xml:space="preserve"> </w:t>
-      </w:r>
-      <w:proofErr w:type="spellStart"/>
-      <w:r>
-        <w:rPr>
-          <w:b/>
-          <w:sz w:val="24"/>
-          <w:szCs w:val="24"/>
-        </w:rPr>
-        <w:t>knowledge</w:t>
-      </w:r>
-      <w:proofErr w:type="spellEnd"/>
+      <w:r>
+        <w:rPr>
+          <w:b/>
+          <w:sz w:val="24"/>
+          <w:szCs w:val="24"/>
+        </w:rPr>
+        <w:t>Required knowledge</w:t>
+      </w:r>
     </w:p>
     <w:p>
       <w:pPr>
@@ -539,25 +491,7 @@
           <w:sz w:val="24"/>
           <w:szCs w:val="24"/>
         </w:rPr>
-        <w:t xml:space="preserve">Data </w:t>
-      </w:r>
-      <w:proofErr w:type="spellStart"/>
-      <w:r>
-        <w:rPr>
-          <w:b/>
-          <w:sz w:val="24"/>
-          <w:szCs w:val="24"/>
-        </w:rPr>
-        <w:t>structures</w:t>
-      </w:r>
-      <w:proofErr w:type="spellEnd"/>
-      <w:r>
-        <w:rPr>
-          <w:b/>
-          <w:sz w:val="24"/>
-          <w:szCs w:val="24"/>
-        </w:rPr>
-        <w:t>:</w:t>
+        <w:t>Data structures:</w:t>
       </w:r>
     </w:p>
     <w:p>
@@ -882,25 +816,14 @@
           <w:lang w:val="en-US"/>
         </w:rPr>
       </w:pPr>
-      <w:proofErr w:type="spellStart"/>
-      <w:r>
-        <w:rPr>
-          <w:b/>
-          <w:sz w:val="24"/>
-          <w:szCs w:val="24"/>
-          <w:lang w:val="en-US"/>
-        </w:rPr>
-        <w:t>Soruce</w:t>
-      </w:r>
-      <w:proofErr w:type="spellEnd"/>
-      <w:r>
-        <w:rPr>
-          <w:b/>
-          <w:sz w:val="24"/>
-          <w:szCs w:val="24"/>
-          <w:lang w:val="en-US"/>
-        </w:rPr>
-        <w:t xml:space="preserve">: </w:t>
+      <w:r>
+        <w:rPr>
+          <w:b/>
+          <w:sz w:val="24"/>
+          <w:szCs w:val="24"/>
+          <w:lang w:val="en-US"/>
+        </w:rPr>
+        <w:t xml:space="preserve">Soruce: </w:t>
       </w:r>
       <w:hyperlink r:id="rId10" w:history="1">
         <w:r>
@@ -1282,25 +1205,7 @@
           <w:sz w:val="24"/>
           <w:szCs w:val="24"/>
         </w:rPr>
-        <w:t xml:space="preserve">Time </w:t>
-      </w:r>
-      <w:proofErr w:type="spellStart"/>
-      <w:r>
-        <w:rPr>
-          <w:b/>
-          <w:sz w:val="24"/>
-          <w:szCs w:val="24"/>
-        </w:rPr>
-        <w:t>taking</w:t>
-      </w:r>
-      <w:proofErr w:type="spellEnd"/>
-      <w:r>
-        <w:rPr>
-          <w:b/>
-          <w:sz w:val="24"/>
-          <w:szCs w:val="24"/>
-        </w:rPr>
-        <w:t>:</w:t>
+        <w:t>Time taking:</w:t>
       </w:r>
     </w:p>
     <w:p>
@@ -1441,27 +1346,7 @@
           <w:szCs w:val="24"/>
           <w:lang w:val="en-US"/>
         </w:rPr>
-        <w:t xml:space="preserve">For the loading and saving of information we can use </w:t>
-      </w:r>
-      <w:proofErr w:type="spellStart"/>
-      <w:r>
-        <w:rPr>
-          <w:bCs/>
-          <w:sz w:val="24"/>
-          <w:szCs w:val="24"/>
-          <w:lang w:val="en-US"/>
-        </w:rPr>
-        <w:t>gson</w:t>
-      </w:r>
-      <w:proofErr w:type="spellEnd"/>
-      <w:r>
-        <w:rPr>
-          <w:bCs/>
-          <w:sz w:val="24"/>
-          <w:szCs w:val="24"/>
-          <w:lang w:val="en-US"/>
-        </w:rPr>
-        <w:t xml:space="preserve"> library created by google. This library creates a file or rewrite an existing file with the information in Json format</w:t>
+        <w:t>For the loading and saving of information we can use gson library created by google. This library creates a file or rewrite an existing file with the information in Json format</w:t>
       </w:r>
       <w:r>
         <w:rPr>
@@ -1804,7 +1689,6 @@
           <w:lang w:val="en-US"/>
         </w:rPr>
       </w:pPr>
-      <w:proofErr w:type="spellStart"/>
       <w:r>
         <w:rPr>
           <w:bCs/>
@@ -1814,7 +1698,6 @@
         </w:rPr>
         <w:t>Arraylist</w:t>
       </w:r>
-      <w:proofErr w:type="spellEnd"/>
     </w:p>
     <w:p>
       <w:pPr>
@@ -2488,7 +2371,6 @@
           <w:lang w:val="en-US"/>
         </w:rPr>
       </w:pPr>
-      <w:proofErr w:type="gramStart"/>
       <w:r>
         <w:rPr>
           <w:b/>
@@ -2505,17 +2387,7 @@
           <w:szCs w:val="24"/>
           <w:lang w:val="en-US"/>
         </w:rPr>
-        <w:t>.</w:t>
-      </w:r>
-      <w:proofErr w:type="gramEnd"/>
-      <w:r>
-        <w:rPr>
-          <w:bCs/>
-          <w:sz w:val="24"/>
-          <w:szCs w:val="24"/>
-          <w:lang w:val="en-US"/>
-        </w:rPr>
-        <w:t xml:space="preserve"> </w:t>
+        <w:t xml:space="preserve">. </w:t>
       </w:r>
     </w:p>
     <w:p>
@@ -5167,6 +5039,40 @@
           <w:szCs w:val="24"/>
           <w:lang w:val="en-US"/>
         </w:rPr>
+        <w:t xml:space="preserve">Priority queue for its usability in storing data </w:t>
+      </w:r>
+      <w:r>
+        <w:rPr>
+          <w:bCs/>
+          <w:sz w:val="24"/>
+          <w:szCs w:val="24"/>
+          <w:lang w:val="en-US"/>
+        </w:rPr>
+        <w:t>in a determined priority.</w:t>
+      </w:r>
+    </w:p>
+    <w:p>
+      <w:pPr>
+        <w:pStyle w:val="Prrafodelista"/>
+        <w:numPr>
+          <w:ilvl w:val="0"/>
+          <w:numId w:val="3"/>
+        </w:numPr>
+        <w:jc w:val="both"/>
+        <w:rPr>
+          <w:bCs/>
+          <w:sz w:val="24"/>
+          <w:szCs w:val="24"/>
+          <w:lang w:val="en-US"/>
+        </w:rPr>
+      </w:pPr>
+      <w:r>
+        <w:rPr>
+          <w:bCs/>
+          <w:sz w:val="24"/>
+          <w:szCs w:val="24"/>
+          <w:lang w:val="en-US"/>
+        </w:rPr>
         <w:t>Heapsort for its efficiency ad Maintainabilit</w:t>
       </w:r>
       <w:r>
@@ -5185,27 +5091,7 @@
           <w:szCs w:val="24"/>
           <w:lang w:val="en-US"/>
         </w:rPr>
-        <w:t xml:space="preserve"> would need a comparator function to work and even </w:t>
-      </w:r>
-      <w:proofErr w:type="gramStart"/>
-      <w:r>
-        <w:rPr>
-          <w:bCs/>
-          <w:sz w:val="24"/>
-          <w:szCs w:val="24"/>
-          <w:lang w:val="en-US"/>
-        </w:rPr>
-        <w:t>then</w:t>
-      </w:r>
-      <w:proofErr w:type="gramEnd"/>
-      <w:r>
-        <w:rPr>
-          <w:bCs/>
-          <w:sz w:val="24"/>
-          <w:szCs w:val="24"/>
-          <w:lang w:val="en-US"/>
-        </w:rPr>
-        <w:t xml:space="preserve"> would have to sort every time.</w:t>
+        <w:t xml:space="preserve"> would need a comparator function to work and even then would have to sort every time.</w:t>
       </w:r>
     </w:p>
     <w:p>

</xml_diff>

<commit_message>
edited requirement analysis passenger inputs, added priority queue, removed heapsort but kept comparator for priority queue
</commit_message>
<xml_diff>
--- a/docs/AIRLINE ADMINISTRATOR ENGINEERING METHOD SPECIFICATION.docx
+++ b/docs/AIRLINE ADMINISTRATOR ENGINEERING METHOD SPECIFICATION.docx
@@ -3785,6 +3785,17 @@
     </w:p>
     <w:p>
       <w:pPr>
+        <w:jc w:val="both"/>
+        <w:rPr>
+          <w:bCs/>
+          <w:sz w:val="24"/>
+          <w:szCs w:val="24"/>
+          <w:lang w:val="en-US"/>
+        </w:rPr>
+      </w:pPr>
+    </w:p>
+    <w:p>
+      <w:pPr>
         <w:ind w:firstLine="720"/>
         <w:jc w:val="both"/>
         <w:rPr>
@@ -3810,7 +3821,198 @@
           <w:szCs w:val="24"/>
           <w:lang w:val="en-US"/>
         </w:rPr>
-        <w:t xml:space="preserve">priority </w:t>
+        <w:t>Stack</w:t>
+      </w:r>
+      <w:r>
+        <w:rPr>
+          <w:bCs/>
+          <w:sz w:val="24"/>
+          <w:szCs w:val="24"/>
+          <w:lang w:val="en-US"/>
+        </w:rPr>
+        <w:t>:</w:t>
+      </w:r>
+    </w:p>
+    <w:p>
+      <w:pPr>
+        <w:jc w:val="both"/>
+        <w:rPr>
+          <w:bCs/>
+          <w:sz w:val="24"/>
+          <w:szCs w:val="24"/>
+          <w:lang w:val="en-US"/>
+        </w:rPr>
+      </w:pPr>
+      <w:r>
+        <w:rPr>
+          <w:bCs/>
+          <w:sz w:val="24"/>
+          <w:szCs w:val="24"/>
+          <w:lang w:val="en-US"/>
+        </w:rPr>
+        <w:tab/>
+      </w:r>
+      <w:r>
+        <w:rPr>
+          <w:bCs/>
+          <w:sz w:val="24"/>
+          <w:szCs w:val="24"/>
+          <w:lang w:val="en-US"/>
+        </w:rPr>
+        <w:tab/>
+        <w:t>A) 3</w:t>
+      </w:r>
+    </w:p>
+    <w:p>
+      <w:pPr>
+        <w:jc w:val="both"/>
+        <w:rPr>
+          <w:bCs/>
+          <w:sz w:val="24"/>
+          <w:szCs w:val="24"/>
+          <w:lang w:val="en-US"/>
+        </w:rPr>
+      </w:pPr>
+      <w:r>
+        <w:rPr>
+          <w:bCs/>
+          <w:sz w:val="24"/>
+          <w:szCs w:val="24"/>
+          <w:lang w:val="en-US"/>
+        </w:rPr>
+        <w:tab/>
+      </w:r>
+      <w:r>
+        <w:rPr>
+          <w:bCs/>
+          <w:sz w:val="24"/>
+          <w:szCs w:val="24"/>
+          <w:lang w:val="en-US"/>
+        </w:rPr>
+        <w:tab/>
+        <w:t>B) 4</w:t>
+      </w:r>
+    </w:p>
+    <w:p>
+      <w:pPr>
+        <w:jc w:val="both"/>
+        <w:rPr>
+          <w:bCs/>
+          <w:sz w:val="24"/>
+          <w:szCs w:val="24"/>
+          <w:lang w:val="en-US"/>
+        </w:rPr>
+      </w:pPr>
+      <w:r>
+        <w:rPr>
+          <w:bCs/>
+          <w:sz w:val="24"/>
+          <w:szCs w:val="24"/>
+          <w:lang w:val="en-US"/>
+        </w:rPr>
+        <w:tab/>
+      </w:r>
+      <w:r>
+        <w:rPr>
+          <w:bCs/>
+          <w:sz w:val="24"/>
+          <w:szCs w:val="24"/>
+          <w:lang w:val="en-US"/>
+        </w:rPr>
+        <w:tab/>
+        <w:t>C) 4</w:t>
+      </w:r>
+    </w:p>
+    <w:p>
+      <w:pPr>
+        <w:jc w:val="both"/>
+        <w:rPr>
+          <w:bCs/>
+          <w:sz w:val="24"/>
+          <w:szCs w:val="24"/>
+          <w:lang w:val="en-US"/>
+        </w:rPr>
+      </w:pPr>
+      <w:r>
+        <w:rPr>
+          <w:bCs/>
+          <w:sz w:val="24"/>
+          <w:szCs w:val="24"/>
+          <w:lang w:val="en-US"/>
+        </w:rPr>
+        <w:tab/>
+      </w:r>
+      <w:r>
+        <w:rPr>
+          <w:bCs/>
+          <w:sz w:val="24"/>
+          <w:szCs w:val="24"/>
+          <w:lang w:val="en-US"/>
+        </w:rPr>
+        <w:tab/>
+        <w:t>D) 4</w:t>
+      </w:r>
+    </w:p>
+    <w:p>
+      <w:pPr>
+        <w:ind w:left="720" w:firstLine="720"/>
+        <w:jc w:val="both"/>
+        <w:rPr>
+          <w:bCs/>
+          <w:sz w:val="24"/>
+          <w:szCs w:val="24"/>
+          <w:lang w:val="en-US"/>
+        </w:rPr>
+      </w:pPr>
+      <w:r>
+        <w:rPr>
+          <w:bCs/>
+          <w:sz w:val="24"/>
+          <w:szCs w:val="24"/>
+          <w:lang w:val="en-US"/>
+        </w:rPr>
+        <w:t>=) 15</w:t>
+      </w:r>
+    </w:p>
+    <w:p>
+      <w:pPr>
+        <w:jc w:val="both"/>
+        <w:rPr>
+          <w:bCs/>
+          <w:sz w:val="24"/>
+          <w:szCs w:val="24"/>
+          <w:lang w:val="en-US"/>
+        </w:rPr>
+      </w:pPr>
+      <w:r>
+        <w:rPr>
+          <w:bCs/>
+          <w:sz w:val="24"/>
+          <w:szCs w:val="24"/>
+          <w:lang w:val="en-US"/>
+        </w:rPr>
+        <w:t>Sort:</w:t>
+      </w:r>
+    </w:p>
+    <w:p>
+      <w:pPr>
+        <w:ind w:firstLine="720"/>
+        <w:jc w:val="both"/>
+        <w:rPr>
+          <w:bCs/>
+          <w:sz w:val="24"/>
+          <w:szCs w:val="24"/>
+          <w:lang w:val="en-US"/>
+        </w:rPr>
+      </w:pPr>
+      <w:r>
+        <w:rPr>
+          <w:bCs/>
+          <w:sz w:val="24"/>
+          <w:szCs w:val="24"/>
+          <w:lang w:val="en-US"/>
+        </w:rPr>
+        <w:t xml:space="preserve">-priority </w:t>
       </w:r>
       <w:r>
         <w:rPr>
@@ -3965,173 +4167,190 @@
     </w:p>
     <w:p>
       <w:pPr>
-        <w:ind w:firstLine="720"/>
-        <w:jc w:val="both"/>
-        <w:rPr>
-          <w:bCs/>
-          <w:sz w:val="24"/>
-          <w:szCs w:val="24"/>
-          <w:lang w:val="en-US"/>
-        </w:rPr>
-      </w:pPr>
-    </w:p>
-    <w:p>
-      <w:pPr>
-        <w:ind w:firstLine="720"/>
-        <w:jc w:val="both"/>
-        <w:rPr>
-          <w:bCs/>
-          <w:sz w:val="24"/>
-          <w:szCs w:val="24"/>
-          <w:lang w:val="en-US"/>
-        </w:rPr>
-      </w:pPr>
-      <w:r>
-        <w:rPr>
-          <w:bCs/>
-          <w:sz w:val="24"/>
-          <w:szCs w:val="24"/>
-          <w:lang w:val="en-US"/>
-        </w:rPr>
-        <w:t>-</w:t>
-      </w:r>
-      <w:r>
-        <w:rPr>
-          <w:bCs/>
-          <w:sz w:val="24"/>
-          <w:szCs w:val="24"/>
-          <w:lang w:val="en-US"/>
-        </w:rPr>
-        <w:t>Stack</w:t>
-      </w:r>
-      <w:r>
-        <w:rPr>
-          <w:bCs/>
-          <w:sz w:val="24"/>
-          <w:szCs w:val="24"/>
-          <w:lang w:val="en-US"/>
-        </w:rPr>
-        <w:t>:</w:t>
-      </w:r>
-    </w:p>
-    <w:p>
-      <w:pPr>
-        <w:jc w:val="both"/>
-        <w:rPr>
-          <w:bCs/>
-          <w:sz w:val="24"/>
-          <w:szCs w:val="24"/>
-          <w:lang w:val="en-US"/>
-        </w:rPr>
-      </w:pPr>
-      <w:r>
-        <w:rPr>
-          <w:bCs/>
-          <w:sz w:val="24"/>
-          <w:szCs w:val="24"/>
-          <w:lang w:val="en-US"/>
-        </w:rPr>
-        <w:tab/>
-      </w:r>
-      <w:r>
-        <w:rPr>
-          <w:bCs/>
-          <w:sz w:val="24"/>
-          <w:szCs w:val="24"/>
-          <w:lang w:val="en-US"/>
-        </w:rPr>
-        <w:tab/>
-        <w:t>A) 3</w:t>
-      </w:r>
-    </w:p>
-    <w:p>
-      <w:pPr>
-        <w:jc w:val="both"/>
-        <w:rPr>
-          <w:bCs/>
-          <w:sz w:val="24"/>
-          <w:szCs w:val="24"/>
-          <w:lang w:val="en-US"/>
-        </w:rPr>
-      </w:pPr>
-      <w:r>
-        <w:rPr>
-          <w:bCs/>
-          <w:sz w:val="24"/>
-          <w:szCs w:val="24"/>
-          <w:lang w:val="en-US"/>
-        </w:rPr>
-        <w:tab/>
-      </w:r>
-      <w:r>
-        <w:rPr>
-          <w:bCs/>
-          <w:sz w:val="24"/>
-          <w:szCs w:val="24"/>
-          <w:lang w:val="en-US"/>
-        </w:rPr>
-        <w:tab/>
-        <w:t>B) 4</w:t>
-      </w:r>
-    </w:p>
-    <w:p>
-      <w:pPr>
-        <w:jc w:val="both"/>
-        <w:rPr>
-          <w:bCs/>
-          <w:sz w:val="24"/>
-          <w:szCs w:val="24"/>
-          <w:lang w:val="en-US"/>
-        </w:rPr>
-      </w:pPr>
-      <w:r>
-        <w:rPr>
-          <w:bCs/>
-          <w:sz w:val="24"/>
-          <w:szCs w:val="24"/>
-          <w:lang w:val="en-US"/>
-        </w:rPr>
-        <w:tab/>
-      </w:r>
-      <w:r>
-        <w:rPr>
-          <w:bCs/>
-          <w:sz w:val="24"/>
-          <w:szCs w:val="24"/>
-          <w:lang w:val="en-US"/>
-        </w:rPr>
-        <w:tab/>
-        <w:t>C) 4</w:t>
-      </w:r>
-    </w:p>
-    <w:p>
-      <w:pPr>
-        <w:jc w:val="both"/>
-        <w:rPr>
-          <w:bCs/>
-          <w:sz w:val="24"/>
-          <w:szCs w:val="24"/>
-          <w:lang w:val="en-US"/>
-        </w:rPr>
-      </w:pPr>
-      <w:r>
-        <w:rPr>
-          <w:bCs/>
-          <w:sz w:val="24"/>
-          <w:szCs w:val="24"/>
-          <w:lang w:val="en-US"/>
-        </w:rPr>
-        <w:tab/>
-      </w:r>
-      <w:r>
-        <w:rPr>
-          <w:bCs/>
-          <w:sz w:val="24"/>
-          <w:szCs w:val="24"/>
-          <w:lang w:val="en-US"/>
-        </w:rPr>
-        <w:tab/>
-        <w:t>D) 4</w:t>
+        <w:jc w:val="both"/>
+        <w:rPr>
+          <w:bCs/>
+          <w:sz w:val="24"/>
+          <w:szCs w:val="24"/>
+          <w:lang w:val="en-US"/>
+        </w:rPr>
+      </w:pPr>
+    </w:p>
+    <w:p>
+      <w:pPr>
+        <w:jc w:val="both"/>
+        <w:rPr>
+          <w:bCs/>
+          <w:sz w:val="24"/>
+          <w:szCs w:val="24"/>
+          <w:lang w:val="en-US"/>
+        </w:rPr>
+      </w:pPr>
+      <w:r>
+        <w:rPr>
+          <w:bCs/>
+          <w:sz w:val="24"/>
+          <w:szCs w:val="24"/>
+          <w:lang w:val="en-US"/>
+        </w:rPr>
+        <w:tab/>
+        <w:t>-Heapsort:</w:t>
+      </w:r>
+    </w:p>
+    <w:p>
+      <w:pPr>
+        <w:jc w:val="both"/>
+        <w:rPr>
+          <w:bCs/>
+          <w:sz w:val="24"/>
+          <w:szCs w:val="24"/>
+          <w:lang w:val="en-US"/>
+        </w:rPr>
+      </w:pPr>
+      <w:r>
+        <w:rPr>
+          <w:bCs/>
+          <w:sz w:val="24"/>
+          <w:szCs w:val="24"/>
+          <w:lang w:val="en-US"/>
+        </w:rPr>
+        <w:tab/>
+      </w:r>
+      <w:r>
+        <w:rPr>
+          <w:bCs/>
+          <w:sz w:val="24"/>
+          <w:szCs w:val="24"/>
+          <w:lang w:val="en-US"/>
+        </w:rPr>
+        <w:tab/>
+        <w:t xml:space="preserve">A) </w:t>
+      </w:r>
+      <w:r>
+        <w:rPr>
+          <w:bCs/>
+          <w:sz w:val="24"/>
+          <w:szCs w:val="24"/>
+          <w:lang w:val="en-US"/>
+        </w:rPr>
+        <w:t>3</w:t>
+      </w:r>
+    </w:p>
+    <w:p>
+      <w:pPr>
+        <w:jc w:val="both"/>
+        <w:rPr>
+          <w:bCs/>
+          <w:sz w:val="24"/>
+          <w:szCs w:val="24"/>
+          <w:lang w:val="en-US"/>
+        </w:rPr>
+      </w:pPr>
+      <w:r>
+        <w:rPr>
+          <w:bCs/>
+          <w:sz w:val="24"/>
+          <w:szCs w:val="24"/>
+          <w:lang w:val="en-US"/>
+        </w:rPr>
+        <w:tab/>
+      </w:r>
+      <w:r>
+        <w:rPr>
+          <w:bCs/>
+          <w:sz w:val="24"/>
+          <w:szCs w:val="24"/>
+          <w:lang w:val="en-US"/>
+        </w:rPr>
+        <w:tab/>
+        <w:t xml:space="preserve">B) </w:t>
+      </w:r>
+      <w:r>
+        <w:rPr>
+          <w:bCs/>
+          <w:sz w:val="24"/>
+          <w:szCs w:val="24"/>
+          <w:lang w:val="en-US"/>
+        </w:rPr>
+        <w:t>3</w:t>
+      </w:r>
+    </w:p>
+    <w:p>
+      <w:pPr>
+        <w:jc w:val="both"/>
+        <w:rPr>
+          <w:bCs/>
+          <w:sz w:val="24"/>
+          <w:szCs w:val="24"/>
+          <w:lang w:val="en-US"/>
+        </w:rPr>
+      </w:pPr>
+      <w:r>
+        <w:rPr>
+          <w:bCs/>
+          <w:sz w:val="24"/>
+          <w:szCs w:val="24"/>
+          <w:lang w:val="en-US"/>
+        </w:rPr>
+        <w:tab/>
+      </w:r>
+      <w:r>
+        <w:rPr>
+          <w:bCs/>
+          <w:sz w:val="24"/>
+          <w:szCs w:val="24"/>
+          <w:lang w:val="en-US"/>
+        </w:rPr>
+        <w:tab/>
+        <w:t xml:space="preserve">C) </w:t>
+      </w:r>
+      <w:r>
+        <w:rPr>
+          <w:bCs/>
+          <w:sz w:val="24"/>
+          <w:szCs w:val="24"/>
+          <w:lang w:val="en-US"/>
+        </w:rPr>
+        <w:t>3</w:t>
+      </w:r>
+    </w:p>
+    <w:p>
+      <w:pPr>
+        <w:jc w:val="both"/>
+        <w:rPr>
+          <w:bCs/>
+          <w:sz w:val="24"/>
+          <w:szCs w:val="24"/>
+          <w:lang w:val="en-US"/>
+        </w:rPr>
+      </w:pPr>
+      <w:r>
+        <w:rPr>
+          <w:bCs/>
+          <w:sz w:val="24"/>
+          <w:szCs w:val="24"/>
+          <w:lang w:val="en-US"/>
+        </w:rPr>
+        <w:tab/>
+      </w:r>
+      <w:r>
+        <w:rPr>
+          <w:bCs/>
+          <w:sz w:val="24"/>
+          <w:szCs w:val="24"/>
+          <w:lang w:val="en-US"/>
+        </w:rPr>
+        <w:tab/>
+        <w:t xml:space="preserve">D) </w:t>
+      </w:r>
+      <w:r>
+        <w:rPr>
+          <w:bCs/>
+          <w:sz w:val="24"/>
+          <w:szCs w:val="24"/>
+          <w:lang w:val="en-US"/>
+        </w:rPr>
+        <w:t>4</w:t>
       </w:r>
     </w:p>
     <w:p>
@@ -4152,188 +4371,6 @@
           <w:szCs w:val="24"/>
           <w:lang w:val="en-US"/>
         </w:rPr>
-        <w:t>=) 15</w:t>
-      </w:r>
-    </w:p>
-    <w:p>
-      <w:pPr>
-        <w:jc w:val="both"/>
-        <w:rPr>
-          <w:bCs/>
-          <w:sz w:val="24"/>
-          <w:szCs w:val="24"/>
-          <w:lang w:val="en-US"/>
-        </w:rPr>
-      </w:pPr>
-      <w:r>
-        <w:rPr>
-          <w:bCs/>
-          <w:sz w:val="24"/>
-          <w:szCs w:val="24"/>
-          <w:lang w:val="en-US"/>
-        </w:rPr>
-        <w:t>Sort:</w:t>
-      </w:r>
-    </w:p>
-    <w:p>
-      <w:pPr>
-        <w:jc w:val="both"/>
-        <w:rPr>
-          <w:bCs/>
-          <w:sz w:val="24"/>
-          <w:szCs w:val="24"/>
-          <w:lang w:val="en-US"/>
-        </w:rPr>
-      </w:pPr>
-      <w:r>
-        <w:rPr>
-          <w:bCs/>
-          <w:sz w:val="24"/>
-          <w:szCs w:val="24"/>
-          <w:lang w:val="en-US"/>
-        </w:rPr>
-        <w:tab/>
-        <w:t>-Heapsort:</w:t>
-      </w:r>
-    </w:p>
-    <w:p>
-      <w:pPr>
-        <w:jc w:val="both"/>
-        <w:rPr>
-          <w:bCs/>
-          <w:sz w:val="24"/>
-          <w:szCs w:val="24"/>
-          <w:lang w:val="en-US"/>
-        </w:rPr>
-      </w:pPr>
-      <w:r>
-        <w:rPr>
-          <w:bCs/>
-          <w:sz w:val="24"/>
-          <w:szCs w:val="24"/>
-          <w:lang w:val="en-US"/>
-        </w:rPr>
-        <w:tab/>
-      </w:r>
-      <w:r>
-        <w:rPr>
-          <w:bCs/>
-          <w:sz w:val="24"/>
-          <w:szCs w:val="24"/>
-          <w:lang w:val="en-US"/>
-        </w:rPr>
-        <w:tab/>
-        <w:t>A) 4</w:t>
-      </w:r>
-    </w:p>
-    <w:p>
-      <w:pPr>
-        <w:jc w:val="both"/>
-        <w:rPr>
-          <w:bCs/>
-          <w:sz w:val="24"/>
-          <w:szCs w:val="24"/>
-          <w:lang w:val="en-US"/>
-        </w:rPr>
-      </w:pPr>
-      <w:r>
-        <w:rPr>
-          <w:bCs/>
-          <w:sz w:val="24"/>
-          <w:szCs w:val="24"/>
-          <w:lang w:val="en-US"/>
-        </w:rPr>
-        <w:tab/>
-      </w:r>
-      <w:r>
-        <w:rPr>
-          <w:bCs/>
-          <w:sz w:val="24"/>
-          <w:szCs w:val="24"/>
-          <w:lang w:val="en-US"/>
-        </w:rPr>
-        <w:tab/>
-        <w:t>B) 4</w:t>
-      </w:r>
-    </w:p>
-    <w:p>
-      <w:pPr>
-        <w:jc w:val="both"/>
-        <w:rPr>
-          <w:bCs/>
-          <w:sz w:val="24"/>
-          <w:szCs w:val="24"/>
-          <w:lang w:val="en-US"/>
-        </w:rPr>
-      </w:pPr>
-      <w:r>
-        <w:rPr>
-          <w:bCs/>
-          <w:sz w:val="24"/>
-          <w:szCs w:val="24"/>
-          <w:lang w:val="en-US"/>
-        </w:rPr>
-        <w:tab/>
-      </w:r>
-      <w:r>
-        <w:rPr>
-          <w:bCs/>
-          <w:sz w:val="24"/>
-          <w:szCs w:val="24"/>
-          <w:lang w:val="en-US"/>
-        </w:rPr>
-        <w:tab/>
-        <w:t>C) 5</w:t>
-      </w:r>
-    </w:p>
-    <w:p>
-      <w:pPr>
-        <w:jc w:val="both"/>
-        <w:rPr>
-          <w:bCs/>
-          <w:sz w:val="24"/>
-          <w:szCs w:val="24"/>
-          <w:lang w:val="en-US"/>
-        </w:rPr>
-      </w:pPr>
-      <w:r>
-        <w:rPr>
-          <w:bCs/>
-          <w:sz w:val="24"/>
-          <w:szCs w:val="24"/>
-          <w:lang w:val="en-US"/>
-        </w:rPr>
-        <w:tab/>
-      </w:r>
-      <w:r>
-        <w:rPr>
-          <w:bCs/>
-          <w:sz w:val="24"/>
-          <w:szCs w:val="24"/>
-          <w:lang w:val="en-US"/>
-        </w:rPr>
-        <w:tab/>
-        <w:t>D) 5</w:t>
-      </w:r>
-    </w:p>
-    <w:p>
-      <w:pPr>
-        <w:ind w:left="720" w:firstLine="720"/>
-        <w:jc w:val="both"/>
-        <w:rPr>
-          <w:bCs/>
-          <w:sz w:val="24"/>
-          <w:szCs w:val="24"/>
-          <w:lang w:val="en-US"/>
-        </w:rPr>
-      </w:pPr>
-      <w:r>
-        <w:rPr>
-          <w:bCs/>
-          <w:sz w:val="24"/>
-          <w:szCs w:val="24"/>
-          <w:lang w:val="en-US"/>
-        </w:rPr>
         <w:t xml:space="preserve">=) </w:t>
       </w:r>
       <w:r>
@@ -4343,38 +4380,37 @@
           <w:szCs w:val="24"/>
           <w:lang w:val="en-US"/>
         </w:rPr>
-        <w:t>18</w:t>
-      </w:r>
-    </w:p>
-    <w:p>
-      <w:pPr>
-        <w:jc w:val="both"/>
-        <w:rPr>
-          <w:bCs/>
-          <w:sz w:val="24"/>
-          <w:szCs w:val="24"/>
-          <w:lang w:val="en-US"/>
-        </w:rPr>
-      </w:pPr>
-    </w:p>
-    <w:p>
-      <w:pPr>
-        <w:jc w:val="both"/>
-        <w:rPr>
-          <w:bCs/>
-          <w:sz w:val="24"/>
-          <w:szCs w:val="24"/>
-          <w:lang w:val="en-US"/>
-        </w:rPr>
-      </w:pPr>
-      <w:r>
-        <w:rPr>
-          <w:bCs/>
-          <w:sz w:val="24"/>
-          <w:szCs w:val="24"/>
-          <w:lang w:val="en-US"/>
-        </w:rPr>
-        <w:lastRenderedPageBreak/>
+        <w:t>13</w:t>
+      </w:r>
+    </w:p>
+    <w:p>
+      <w:pPr>
+        <w:jc w:val="both"/>
+        <w:rPr>
+          <w:bCs/>
+          <w:sz w:val="24"/>
+          <w:szCs w:val="24"/>
+          <w:lang w:val="en-US"/>
+        </w:rPr>
+      </w:pPr>
+    </w:p>
+    <w:p>
+      <w:pPr>
+        <w:jc w:val="both"/>
+        <w:rPr>
+          <w:bCs/>
+          <w:sz w:val="24"/>
+          <w:szCs w:val="24"/>
+          <w:lang w:val="en-US"/>
+        </w:rPr>
+      </w:pPr>
+      <w:r>
+        <w:rPr>
+          <w:bCs/>
+          <w:sz w:val="24"/>
+          <w:szCs w:val="24"/>
+          <w:lang w:val="en-US"/>
+        </w:rPr>
         <w:t xml:space="preserve"> </w:t>
       </w:r>
       <w:r>
@@ -5039,59 +5075,16 @@
           <w:szCs w:val="24"/>
           <w:lang w:val="en-US"/>
         </w:rPr>
-        <w:t xml:space="preserve">Priority queue for its usability in storing data </w:t>
-      </w:r>
-      <w:r>
-        <w:rPr>
-          <w:bCs/>
-          <w:sz w:val="24"/>
-          <w:szCs w:val="24"/>
-          <w:lang w:val="en-US"/>
-        </w:rPr>
-        <w:t>in a determined priority.</w:t>
-      </w:r>
-    </w:p>
-    <w:p>
-      <w:pPr>
-        <w:pStyle w:val="Prrafodelista"/>
-        <w:numPr>
-          <w:ilvl w:val="0"/>
-          <w:numId w:val="3"/>
-        </w:numPr>
-        <w:jc w:val="both"/>
-        <w:rPr>
-          <w:bCs/>
-          <w:sz w:val="24"/>
-          <w:szCs w:val="24"/>
-          <w:lang w:val="en-US"/>
-        </w:rPr>
-      </w:pPr>
-      <w:r>
-        <w:rPr>
-          <w:bCs/>
-          <w:sz w:val="24"/>
-          <w:szCs w:val="24"/>
-          <w:lang w:val="en-US"/>
-        </w:rPr>
-        <w:t>Heapsort for its efficiency ad Maintainabilit</w:t>
-      </w:r>
-      <w:r>
-        <w:rPr>
-          <w:bCs/>
-          <w:sz w:val="24"/>
-          <w:szCs w:val="24"/>
-          <w:lang w:val="en-US"/>
-        </w:rPr>
-        <w:t>y compared to collection sort which</w:t>
-      </w:r>
-      <w:r>
-        <w:rPr>
-          <w:bCs/>
-          <w:sz w:val="24"/>
-          <w:szCs w:val="24"/>
-          <w:lang w:val="en-US"/>
-        </w:rPr>
-        <w:t xml:space="preserve"> would need a comparator function to work and even then would have to sort every time.</w:t>
+        <w:t xml:space="preserve">Priority queue for its </w:t>
+      </w:r>
+      <w:r>
+        <w:rPr>
+          <w:bCs/>
+          <w:sz w:val="24"/>
+          <w:szCs w:val="24"/>
+          <w:lang w:val="en-US"/>
+        </w:rPr>
+        <w:t>ability to quickly compare and store objects based on a specific comparator.</w:t>
       </w:r>
     </w:p>
     <w:p>

</xml_diff>

<commit_message>
fix tads and engeniering method
</commit_message>
<xml_diff>
--- a/docs/AIRLINE ADMINISTRATOR ENGINEERING METHOD SPECIFICATION.docx
+++ b/docs/AIRLINE ADMINISTRATOR ENGINEERING METHOD SPECIFICATION.docx
@@ -1,6 +1,6 @@
 
 <file path=word/document.xml><?xml version="1.0" encoding="utf-8"?>
-<w:document xmlns:wpc="http://schemas.microsoft.com/office/word/2010/wordprocessingCanvas" xmlns:cx="http://schemas.microsoft.com/office/drawing/2014/chartex" xmlns:cx1="http://schemas.microsoft.com/office/drawing/2015/9/8/chartex" xmlns:cx2="http://schemas.microsoft.com/office/drawing/2015/10/21/chartex" xmlns:cx3="http://schemas.microsoft.com/office/drawing/2016/5/9/chartex" xmlns:cx4="http://schemas.microsoft.com/office/drawing/2016/5/10/chartex" xmlns:cx5="http://schemas.microsoft.com/office/drawing/2016/5/11/chartex" xmlns:cx6="http://schemas.microsoft.com/office/drawing/2016/5/12/chartex" xmlns:cx7="http://schemas.microsoft.com/office/drawing/2016/5/13/chartex" xmlns:cx8="http://schemas.microsoft.com/office/drawing/2016/5/14/chartex" xmlns:mc="http://schemas.openxmlformats.org/markup-compatibility/2006" xmlns:aink="http://schemas.microsoft.com/office/drawing/2016/ink" xmlns:am3d="http://schemas.microsoft.com/office/drawing/2017/model3d" xmlns:o="urn:schemas-microsoft-com:office:office" xmlns:oel="http://schemas.microsoft.com/office/2019/extlst" xmlns:r="http://schemas.openxmlformats.org/officeDocument/2006/relationships" xmlns:m="http://schemas.openxmlformats.org/officeDocument/2006/math" xmlns:v="urn:schemas-microsoft-com:vml" xmlns:wp14="http://schemas.microsoft.com/office/word/2010/wordprocessingDrawing" xmlns:wp="http://schemas.openxmlformats.org/drawingml/2006/wordprocessingDrawing" xmlns:w10="urn:schemas-microsoft-com:office:word" xmlns:w="http://schemas.openxmlformats.org/wordprocessingml/2006/main" xmlns:w14="http://schemas.microsoft.com/office/word/2010/wordml" xmlns:w15="http://schemas.microsoft.com/office/word/2012/wordml" xmlns:w16cex="http://schemas.microsoft.com/office/word/2018/wordml/cex" xmlns:w16cid="http://schemas.microsoft.com/office/word/2016/wordml/cid" xmlns:w16="http://schemas.microsoft.com/office/word/2018/wordml" xmlns:w16du="http://schemas.microsoft.com/office/word/2023/wordml/word16du" xmlns:w16sdtdh="http://schemas.microsoft.com/office/word/2020/wordml/sdtdatahash" xmlns:w16se="http://schemas.microsoft.com/office/word/2015/wordml/symex" xmlns:wpg="http://schemas.microsoft.com/office/word/2010/wordprocessingGroup" xmlns:wpi="http://schemas.microsoft.com/office/word/2010/wordprocessingInk" xmlns:wne="http://schemas.microsoft.com/office/word/2006/wordml" xmlns:wps="http://schemas.microsoft.com/office/word/2010/wordprocessingShape" mc:Ignorable="w14 w15 w16se w16cid w16 w16cex w16sdtdh wp14">
+<w:document xmlns:wpc="http://schemas.microsoft.com/office/word/2010/wordprocessingCanvas" xmlns:cx="http://schemas.microsoft.com/office/drawing/2014/chartex" xmlns:cx1="http://schemas.microsoft.com/office/drawing/2015/9/8/chartex" xmlns:cx2="http://schemas.microsoft.com/office/drawing/2015/10/21/chartex" xmlns:cx3="http://schemas.microsoft.com/office/drawing/2016/5/9/chartex" xmlns:cx4="http://schemas.microsoft.com/office/drawing/2016/5/10/chartex" xmlns:cx5="http://schemas.microsoft.com/office/drawing/2016/5/11/chartex" xmlns:cx6="http://schemas.microsoft.com/office/drawing/2016/5/12/chartex" xmlns:cx7="http://schemas.microsoft.com/office/drawing/2016/5/13/chartex" xmlns:cx8="http://schemas.microsoft.com/office/drawing/2016/5/14/chartex" xmlns:mc="http://schemas.openxmlformats.org/markup-compatibility/2006" xmlns:aink="http://schemas.microsoft.com/office/drawing/2016/ink" xmlns:am3d="http://schemas.microsoft.com/office/drawing/2017/model3d" xmlns:o="urn:schemas-microsoft-com:office:office" xmlns:r="http://schemas.openxmlformats.org/officeDocument/2006/relationships" xmlns:m="http://schemas.openxmlformats.org/officeDocument/2006/math" xmlns:v="urn:schemas-microsoft-com:vml" xmlns:wp14="http://schemas.microsoft.com/office/word/2010/wordprocessingDrawing" xmlns:wp="http://schemas.openxmlformats.org/drawingml/2006/wordprocessingDrawing" xmlns:w10="urn:schemas-microsoft-com:office:word" xmlns:w="http://schemas.openxmlformats.org/wordprocessingml/2006/main" xmlns:w14="http://schemas.microsoft.com/office/word/2010/wordml" xmlns:w15="http://schemas.microsoft.com/office/word/2012/wordml" xmlns:w16cid="http://schemas.microsoft.com/office/word/2016/wordml/cid" xmlns:w16se="http://schemas.microsoft.com/office/word/2015/wordml/symex" xmlns:wpg="http://schemas.microsoft.com/office/word/2010/wordprocessingGroup" xmlns:wpi="http://schemas.microsoft.com/office/word/2010/wordprocessingInk" xmlns:wne="http://schemas.microsoft.com/office/word/2006/wordml" xmlns:wps="http://schemas.microsoft.com/office/word/2010/wordprocessingShape" mc:Ignorable="w14 w15 w16se w16cid wp14">
   <w:body>
     <w:p>
       <w:pPr>
@@ -89,7 +89,31 @@
           <w:szCs w:val="24"/>
           <w:lang w:val="en-US"/>
         </w:rPr>
-        <w:t xml:space="preserve">An airline needs an application to manage the entrance to the planes. For this problem, it is requested to have a database which contains the information of the passengers of the flight. As soon as the plane opens its doors, the application has to show the information of the flight such as the commissioned crew member and the order of entry of the passengers. Moreover, when each passenger arrives at the boarding room it has to register its information and time of arrival on the system. Nevertheless, the airline wants to prioritize the passengers with special conditions like first class passengers, elderly people or other conditions. Lastly, at the time of landing the system has to show to the commissioned crew member the order in which the passengers must exit. </w:t>
+        <w:t>An airline needs an application to manage the entrance to the planes. For this problem, it is requested to have a database which contains the information of the passengers of the flight. As soon as the plane opens its doors, the application has to show the</w:t>
+      </w:r>
+      <w:r>
+        <w:rPr>
+          <w:sz w:val="24"/>
+          <w:szCs w:val="24"/>
+          <w:lang w:val="en-US"/>
+        </w:rPr>
+        <w:t xml:space="preserve"> information of the flight such as the commissioned crew member and the order of entry of the passengers. Moreover, when each passenger arrives at the boarding room it has to register its information and time of arrival on the system. Nevertheless, the air</w:t>
+      </w:r>
+      <w:r>
+        <w:rPr>
+          <w:sz w:val="24"/>
+          <w:szCs w:val="24"/>
+          <w:lang w:val="en-US"/>
+        </w:rPr>
+        <w:t>line wants to prioritize the passengers with special conditions like first class passengers, elderly people or other conditions. Lastly, at the time of landing the system has to show to the commissioned crew member the order in which the passengers must ex</w:t>
+      </w:r>
+      <w:r>
+        <w:rPr>
+          <w:sz w:val="24"/>
+          <w:szCs w:val="24"/>
+          <w:lang w:val="en-US"/>
+        </w:rPr>
+        <w:t xml:space="preserve">it. </w:t>
       </w:r>
     </w:p>
     <w:p>
@@ -534,7 +558,15 @@
           <w:szCs w:val="24"/>
           <w:lang w:val="en-US"/>
         </w:rPr>
-        <w:t xml:space="preserve">A hash table is a data structure that stores information in an array by a given “key”. Each key is created by a hash function and is assigned to a value. The key gives the position in the array where is going to be stored the value assigned to the key. Many values can have the same key, so in order to solve that it is used a linked list in that position.   </w:t>
+        <w:t>A hash table is a data structure that stores information in an array by a given “key”. Each key is created by a hash function and is assigned to a value. The key gives the position in the array where is going to be stored the value assigned to the key. Man</w:t>
+      </w:r>
+      <w:r>
+        <w:rPr>
+          <w:sz w:val="24"/>
+          <w:szCs w:val="24"/>
+          <w:lang w:val="en-US"/>
+        </w:rPr>
+        <w:t xml:space="preserve">y values can have the same key, so in order to solve that it is used a linked list in that position.   </w:t>
       </w:r>
     </w:p>
     <w:p>
@@ -1265,7 +1297,15 @@
           <w:szCs w:val="24"/>
           <w:lang w:val="en-US"/>
         </w:rPr>
-        <w:t xml:space="preserve"> then the date object can be used with the current time for longer comparisons.</w:t>
+        <w:t xml:space="preserve"> then the date object can be used with the current time for longer comparison</w:t>
+      </w:r>
+      <w:r>
+        <w:rPr>
+          <w:sz w:val="24"/>
+          <w:szCs w:val="24"/>
+          <w:lang w:val="en-US"/>
+        </w:rPr>
+        <w:t>s.</w:t>
       </w:r>
     </w:p>
     <w:p>
@@ -2017,7 +2057,7 @@
           <w:szCs w:val="24"/>
           <w:lang w:val="en-US"/>
         </w:rPr>
-        <w:t>Current time function</w:t>
+        <w:t>Local date time function</w:t>
       </w:r>
     </w:p>
     <w:p>
@@ -2035,6 +2075,8 @@
           <w:lang w:val="en-US"/>
         </w:rPr>
       </w:pPr>
+      <w:bookmarkStart w:id="0" w:name="_GoBack"/>
+      <w:bookmarkEnd w:id="0"/>
       <w:r>
         <w:rPr>
           <w:bCs/>
@@ -4783,7 +4825,25 @@
           <w:lang w:val="en-US"/>
         </w:rPr>
         <w:tab/>
-        <w:t>-Current time:</w:t>
+        <w:t>-</w:t>
+      </w:r>
+      <w:r>
+        <w:rPr>
+          <w:bCs/>
+          <w:sz w:val="24"/>
+          <w:szCs w:val="24"/>
+          <w:lang w:val="en-US"/>
+        </w:rPr>
+        <w:t>Local date time</w:t>
+      </w:r>
+      <w:r>
+        <w:rPr>
+          <w:bCs/>
+          <w:sz w:val="24"/>
+          <w:szCs w:val="24"/>
+          <w:lang w:val="en-US"/>
+        </w:rPr>
+        <w:t>:</w:t>
       </w:r>
     </w:p>
     <w:p>
@@ -5109,7 +5169,16 @@
           <w:szCs w:val="24"/>
           <w:lang w:val="en-US"/>
         </w:rPr>
-        <w:t>calendar for its familiarity even though it’s as good as the current time function.</w:t>
+        <w:t xml:space="preserve">Local date time </w:t>
+      </w:r>
+      <w:r>
+        <w:rPr>
+          <w:bCs/>
+          <w:sz w:val="24"/>
+          <w:szCs w:val="24"/>
+          <w:lang w:val="en-US"/>
+        </w:rPr>
+        <w:t>for its familiarity even though it’s as good as the current time function.</w:t>
       </w:r>
     </w:p>
     <w:p>
@@ -5240,7 +5309,7 @@
 </file>
 
 <file path=word/endnotes.xml><?xml version="1.0" encoding="utf-8"?>
-<w:endnotes xmlns:wpc="http://schemas.microsoft.com/office/word/2010/wordprocessingCanvas" xmlns:cx="http://schemas.microsoft.com/office/drawing/2014/chartex" xmlns:cx1="http://schemas.microsoft.com/office/drawing/2015/9/8/chartex" xmlns:cx2="http://schemas.microsoft.com/office/drawing/2015/10/21/chartex" xmlns:cx3="http://schemas.microsoft.com/office/drawing/2016/5/9/chartex" xmlns:cx4="http://schemas.microsoft.com/office/drawing/2016/5/10/chartex" xmlns:cx5="http://schemas.microsoft.com/office/drawing/2016/5/11/chartex" xmlns:cx6="http://schemas.microsoft.com/office/drawing/2016/5/12/chartex" xmlns:cx7="http://schemas.microsoft.com/office/drawing/2016/5/13/chartex" xmlns:cx8="http://schemas.microsoft.com/office/drawing/2016/5/14/chartex" xmlns:mc="http://schemas.openxmlformats.org/markup-compatibility/2006" xmlns:aink="http://schemas.microsoft.com/office/drawing/2016/ink" xmlns:am3d="http://schemas.microsoft.com/office/drawing/2017/model3d" xmlns:o="urn:schemas-microsoft-com:office:office" xmlns:oel="http://schemas.microsoft.com/office/2019/extlst" xmlns:r="http://schemas.openxmlformats.org/officeDocument/2006/relationships" xmlns:m="http://schemas.openxmlformats.org/officeDocument/2006/math" xmlns:v="urn:schemas-microsoft-com:vml" xmlns:wp14="http://schemas.microsoft.com/office/word/2010/wordprocessingDrawing" xmlns:wp="http://schemas.openxmlformats.org/drawingml/2006/wordprocessingDrawing" xmlns:w10="urn:schemas-microsoft-com:office:word" xmlns:w="http://schemas.openxmlformats.org/wordprocessingml/2006/main" xmlns:w14="http://schemas.microsoft.com/office/word/2010/wordml" xmlns:w15="http://schemas.microsoft.com/office/word/2012/wordml" xmlns:w16cex="http://schemas.microsoft.com/office/word/2018/wordml/cex" xmlns:w16cid="http://schemas.microsoft.com/office/word/2016/wordml/cid" xmlns:w16="http://schemas.microsoft.com/office/word/2018/wordml" xmlns:w16du="http://schemas.microsoft.com/office/word/2023/wordml/word16du" xmlns:w16sdtdh="http://schemas.microsoft.com/office/word/2020/wordml/sdtdatahash" xmlns:w16se="http://schemas.microsoft.com/office/word/2015/wordml/symex" xmlns:wpg="http://schemas.microsoft.com/office/word/2010/wordprocessingGroup" xmlns:wpi="http://schemas.microsoft.com/office/word/2010/wordprocessingInk" xmlns:wne="http://schemas.microsoft.com/office/word/2006/wordml" xmlns:wps="http://schemas.microsoft.com/office/word/2010/wordprocessingShape" mc:Ignorable="w14 w15 w16se w16cid w16 w16cex w16sdtdh wp14">
+<w:endnotes xmlns:wpc="http://schemas.microsoft.com/office/word/2010/wordprocessingCanvas" xmlns:cx="http://schemas.microsoft.com/office/drawing/2014/chartex" xmlns:cx1="http://schemas.microsoft.com/office/drawing/2015/9/8/chartex" xmlns:cx2="http://schemas.microsoft.com/office/drawing/2015/10/21/chartex" xmlns:cx3="http://schemas.microsoft.com/office/drawing/2016/5/9/chartex" xmlns:cx4="http://schemas.microsoft.com/office/drawing/2016/5/10/chartex" xmlns:cx5="http://schemas.microsoft.com/office/drawing/2016/5/11/chartex" xmlns:cx6="http://schemas.microsoft.com/office/drawing/2016/5/12/chartex" xmlns:cx7="http://schemas.microsoft.com/office/drawing/2016/5/13/chartex" xmlns:cx8="http://schemas.microsoft.com/office/drawing/2016/5/14/chartex" xmlns:mc="http://schemas.openxmlformats.org/markup-compatibility/2006" xmlns:aink="http://schemas.microsoft.com/office/drawing/2016/ink" xmlns:am3d="http://schemas.microsoft.com/office/drawing/2017/model3d" xmlns:o="urn:schemas-microsoft-com:office:office" xmlns:r="http://schemas.openxmlformats.org/officeDocument/2006/relationships" xmlns:m="http://schemas.openxmlformats.org/officeDocument/2006/math" xmlns:v="urn:schemas-microsoft-com:vml" xmlns:wp14="http://schemas.microsoft.com/office/word/2010/wordprocessingDrawing" xmlns:wp="http://schemas.openxmlformats.org/drawingml/2006/wordprocessingDrawing" xmlns:w10="urn:schemas-microsoft-com:office:word" xmlns:w="http://schemas.openxmlformats.org/wordprocessingml/2006/main" xmlns:w14="http://schemas.microsoft.com/office/word/2010/wordml" xmlns:w15="http://schemas.microsoft.com/office/word/2012/wordml" xmlns:w16cid="http://schemas.microsoft.com/office/word/2016/wordml/cid" xmlns:w16se="http://schemas.microsoft.com/office/word/2015/wordml/symex" xmlns:wpg="http://schemas.microsoft.com/office/word/2010/wordprocessingGroup" xmlns:wpi="http://schemas.microsoft.com/office/word/2010/wordprocessingInk" xmlns:wne="http://schemas.microsoft.com/office/word/2006/wordml" xmlns:wps="http://schemas.microsoft.com/office/word/2010/wordprocessingShape" mc:Ignorable="w14 w15 w16se w16cid wp14">
   <w:endnote w:type="separator" w:id="-1">
     <w:p>
       <w:pPr>
@@ -5265,7 +5334,7 @@
 </file>
 
 <file path=word/footnotes.xml><?xml version="1.0" encoding="utf-8"?>
-<w:footnotes xmlns:wpc="http://schemas.microsoft.com/office/word/2010/wordprocessingCanvas" xmlns:cx="http://schemas.microsoft.com/office/drawing/2014/chartex" xmlns:cx1="http://schemas.microsoft.com/office/drawing/2015/9/8/chartex" xmlns:cx2="http://schemas.microsoft.com/office/drawing/2015/10/21/chartex" xmlns:cx3="http://schemas.microsoft.com/office/drawing/2016/5/9/chartex" xmlns:cx4="http://schemas.microsoft.com/office/drawing/2016/5/10/chartex" xmlns:cx5="http://schemas.microsoft.com/office/drawing/2016/5/11/chartex" xmlns:cx6="http://schemas.microsoft.com/office/drawing/2016/5/12/chartex" xmlns:cx7="http://schemas.microsoft.com/office/drawing/2016/5/13/chartex" xmlns:cx8="http://schemas.microsoft.com/office/drawing/2016/5/14/chartex" xmlns:mc="http://schemas.openxmlformats.org/markup-compatibility/2006" xmlns:aink="http://schemas.microsoft.com/office/drawing/2016/ink" xmlns:am3d="http://schemas.microsoft.com/office/drawing/2017/model3d" xmlns:o="urn:schemas-microsoft-com:office:office" xmlns:oel="http://schemas.microsoft.com/office/2019/extlst" xmlns:r="http://schemas.openxmlformats.org/officeDocument/2006/relationships" xmlns:m="http://schemas.openxmlformats.org/officeDocument/2006/math" xmlns:v="urn:schemas-microsoft-com:vml" xmlns:wp14="http://schemas.microsoft.com/office/word/2010/wordprocessingDrawing" xmlns:wp="http://schemas.openxmlformats.org/drawingml/2006/wordprocessingDrawing" xmlns:w10="urn:schemas-microsoft-com:office:word" xmlns:w="http://schemas.openxmlformats.org/wordprocessingml/2006/main" xmlns:w14="http://schemas.microsoft.com/office/word/2010/wordml" xmlns:w15="http://schemas.microsoft.com/office/word/2012/wordml" xmlns:w16cex="http://schemas.microsoft.com/office/word/2018/wordml/cex" xmlns:w16cid="http://schemas.microsoft.com/office/word/2016/wordml/cid" xmlns:w16="http://schemas.microsoft.com/office/word/2018/wordml" xmlns:w16du="http://schemas.microsoft.com/office/word/2023/wordml/word16du" xmlns:w16sdtdh="http://schemas.microsoft.com/office/word/2020/wordml/sdtdatahash" xmlns:w16se="http://schemas.microsoft.com/office/word/2015/wordml/symex" xmlns:wpg="http://schemas.microsoft.com/office/word/2010/wordprocessingGroup" xmlns:wpi="http://schemas.microsoft.com/office/word/2010/wordprocessingInk" xmlns:wne="http://schemas.microsoft.com/office/word/2006/wordml" xmlns:wps="http://schemas.microsoft.com/office/word/2010/wordprocessingShape" mc:Ignorable="w14 w15 w16se w16cid w16 w16cex w16sdtdh wp14">
+<w:footnotes xmlns:wpc="http://schemas.microsoft.com/office/word/2010/wordprocessingCanvas" xmlns:cx="http://schemas.microsoft.com/office/drawing/2014/chartex" xmlns:cx1="http://schemas.microsoft.com/office/drawing/2015/9/8/chartex" xmlns:cx2="http://schemas.microsoft.com/office/drawing/2015/10/21/chartex" xmlns:cx3="http://schemas.microsoft.com/office/drawing/2016/5/9/chartex" xmlns:cx4="http://schemas.microsoft.com/office/drawing/2016/5/10/chartex" xmlns:cx5="http://schemas.microsoft.com/office/drawing/2016/5/11/chartex" xmlns:cx6="http://schemas.microsoft.com/office/drawing/2016/5/12/chartex" xmlns:cx7="http://schemas.microsoft.com/office/drawing/2016/5/13/chartex" xmlns:cx8="http://schemas.microsoft.com/office/drawing/2016/5/14/chartex" xmlns:mc="http://schemas.openxmlformats.org/markup-compatibility/2006" xmlns:aink="http://schemas.microsoft.com/office/drawing/2016/ink" xmlns:am3d="http://schemas.microsoft.com/office/drawing/2017/model3d" xmlns:o="urn:schemas-microsoft-com:office:office" xmlns:r="http://schemas.openxmlformats.org/officeDocument/2006/relationships" xmlns:m="http://schemas.openxmlformats.org/officeDocument/2006/math" xmlns:v="urn:schemas-microsoft-com:vml" xmlns:wp14="http://schemas.microsoft.com/office/word/2010/wordprocessingDrawing" xmlns:wp="http://schemas.openxmlformats.org/drawingml/2006/wordprocessingDrawing" xmlns:w10="urn:schemas-microsoft-com:office:word" xmlns:w="http://schemas.openxmlformats.org/wordprocessingml/2006/main" xmlns:w14="http://schemas.microsoft.com/office/word/2010/wordml" xmlns:w15="http://schemas.microsoft.com/office/word/2012/wordml" xmlns:w16cid="http://schemas.microsoft.com/office/word/2016/wordml/cid" xmlns:w16se="http://schemas.microsoft.com/office/word/2015/wordml/symex" xmlns:wpg="http://schemas.microsoft.com/office/word/2010/wordprocessingGroup" xmlns:wpi="http://schemas.microsoft.com/office/word/2010/wordprocessingInk" xmlns:wne="http://schemas.microsoft.com/office/word/2006/wordml" xmlns:wps="http://schemas.microsoft.com/office/word/2010/wordprocessingShape" mc:Ignorable="w14 w15 w16se w16cid wp14">
   <w:footnote w:type="separator" w:id="-1">
     <w:p>
       <w:pPr>
@@ -5290,7 +5359,7 @@
 </file>
 
 <file path=word/numbering.xml><?xml version="1.0" encoding="utf-8"?>
-<w:numbering xmlns:wpc="http://schemas.microsoft.com/office/word/2010/wordprocessingCanvas" xmlns:cx="http://schemas.microsoft.com/office/drawing/2014/chartex" xmlns:cx1="http://schemas.microsoft.com/office/drawing/2015/9/8/chartex" xmlns:cx2="http://schemas.microsoft.com/office/drawing/2015/10/21/chartex" xmlns:cx3="http://schemas.microsoft.com/office/drawing/2016/5/9/chartex" xmlns:cx4="http://schemas.microsoft.com/office/drawing/2016/5/10/chartex" xmlns:cx5="http://schemas.microsoft.com/office/drawing/2016/5/11/chartex" xmlns:cx6="http://schemas.microsoft.com/office/drawing/2016/5/12/chartex" xmlns:cx7="http://schemas.microsoft.com/office/drawing/2016/5/13/chartex" xmlns:cx8="http://schemas.microsoft.com/office/drawing/2016/5/14/chartex" xmlns:mc="http://schemas.openxmlformats.org/markup-compatibility/2006" xmlns:aink="http://schemas.microsoft.com/office/drawing/2016/ink" xmlns:am3d="http://schemas.microsoft.com/office/drawing/2017/model3d" xmlns:o="urn:schemas-microsoft-com:office:office" xmlns:oel="http://schemas.microsoft.com/office/2019/extlst" xmlns:r="http://schemas.openxmlformats.org/officeDocument/2006/relationships" xmlns:m="http://schemas.openxmlformats.org/officeDocument/2006/math" xmlns:v="urn:schemas-microsoft-com:vml" xmlns:wp14="http://schemas.microsoft.com/office/word/2010/wordprocessingDrawing" xmlns:wp="http://schemas.openxmlformats.org/drawingml/2006/wordprocessingDrawing" xmlns:w10="urn:schemas-microsoft-com:office:word" xmlns:w="http://schemas.openxmlformats.org/wordprocessingml/2006/main" xmlns:w14="http://schemas.microsoft.com/office/word/2010/wordml" xmlns:w15="http://schemas.microsoft.com/office/word/2012/wordml" xmlns:w16cex="http://schemas.microsoft.com/office/word/2018/wordml/cex" xmlns:w16cid="http://schemas.microsoft.com/office/word/2016/wordml/cid" xmlns:w16="http://schemas.microsoft.com/office/word/2018/wordml" xmlns:w16du="http://schemas.microsoft.com/office/word/2023/wordml/word16du" xmlns:w16sdtdh="http://schemas.microsoft.com/office/word/2020/wordml/sdtdatahash" xmlns:w16se="http://schemas.microsoft.com/office/word/2015/wordml/symex" xmlns:wpg="http://schemas.microsoft.com/office/word/2010/wordprocessingGroup" xmlns:wpi="http://schemas.microsoft.com/office/word/2010/wordprocessingInk" xmlns:wne="http://schemas.microsoft.com/office/word/2006/wordml" xmlns:wps="http://schemas.microsoft.com/office/word/2010/wordprocessingShape" mc:Ignorable="w14 w15 w16se w16cid w16 w16cex w16sdtdh wp14">
+<w:numbering xmlns:wpc="http://schemas.microsoft.com/office/word/2010/wordprocessingCanvas" xmlns:cx="http://schemas.microsoft.com/office/drawing/2014/chartex" xmlns:cx1="http://schemas.microsoft.com/office/drawing/2015/9/8/chartex" xmlns:cx2="http://schemas.microsoft.com/office/drawing/2015/10/21/chartex" xmlns:cx3="http://schemas.microsoft.com/office/drawing/2016/5/9/chartex" xmlns:cx4="http://schemas.microsoft.com/office/drawing/2016/5/10/chartex" xmlns:cx5="http://schemas.microsoft.com/office/drawing/2016/5/11/chartex" xmlns:cx6="http://schemas.microsoft.com/office/drawing/2016/5/12/chartex" xmlns:cx7="http://schemas.microsoft.com/office/drawing/2016/5/13/chartex" xmlns:cx8="http://schemas.microsoft.com/office/drawing/2016/5/14/chartex" xmlns:mc="http://schemas.openxmlformats.org/markup-compatibility/2006" xmlns:aink="http://schemas.microsoft.com/office/drawing/2016/ink" xmlns:am3d="http://schemas.microsoft.com/office/drawing/2017/model3d" xmlns:o="urn:schemas-microsoft-com:office:office" xmlns:r="http://schemas.openxmlformats.org/officeDocument/2006/relationships" xmlns:m="http://schemas.openxmlformats.org/officeDocument/2006/math" xmlns:v="urn:schemas-microsoft-com:vml" xmlns:wp14="http://schemas.microsoft.com/office/word/2010/wordprocessingDrawing" xmlns:wp="http://schemas.openxmlformats.org/drawingml/2006/wordprocessingDrawing" xmlns:w10="urn:schemas-microsoft-com:office:word" xmlns:w="http://schemas.openxmlformats.org/wordprocessingml/2006/main" xmlns:w14="http://schemas.microsoft.com/office/word/2010/wordml" xmlns:w15="http://schemas.microsoft.com/office/word/2012/wordml" xmlns:w16cid="http://schemas.microsoft.com/office/word/2016/wordml/cid" xmlns:w16se="http://schemas.microsoft.com/office/word/2015/wordml/symex" xmlns:wpg="http://schemas.microsoft.com/office/word/2010/wordprocessingGroup" xmlns:wpi="http://schemas.microsoft.com/office/word/2010/wordprocessingInk" xmlns:wne="http://schemas.microsoft.com/office/word/2006/wordml" xmlns:wps="http://schemas.microsoft.com/office/word/2010/wordprocessingShape" mc:Ignorable="w14 w15 w16se w16cid wp14">
   <w:abstractNum w:abstractNumId="0" w15:restartNumberingAfterBreak="0">
     <w:nsid w:val="04670131"/>
     <w:multiLevelType w:val="multilevel"/>
@@ -5858,16 +5927,16 @@
       </w:pPr>
     </w:lvl>
   </w:abstractNum>
-  <w:num w:numId="1" w16cid:durableId="1587420157">
+  <w:num w:numId="1">
     <w:abstractNumId w:val="3"/>
   </w:num>
-  <w:num w:numId="2" w16cid:durableId="608007014">
+  <w:num w:numId="2">
     <w:abstractNumId w:val="2"/>
   </w:num>
-  <w:num w:numId="3" w16cid:durableId="488178661">
+  <w:num w:numId="3">
     <w:abstractNumId w:val="1"/>
   </w:num>
-  <w:num w:numId="4" w16cid:durableId="371151837">
+  <w:num w:numId="4">
     <w:abstractNumId w:val="0"/>
     <w:lvlOverride w:ilvl="0">
       <w:startOverride w:val="1"/>
@@ -5897,14 +5966,14 @@
       <w:startOverride w:val="1"/>
     </w:lvlOverride>
   </w:num>
-  <w:num w:numId="5" w16cid:durableId="1350527660">
+  <w:num w:numId="5">
     <w:abstractNumId w:val="4"/>
   </w:num>
 </w:numbering>
 </file>
 
 <file path=word/styles.xml><?xml version="1.0" encoding="utf-8"?>
-<w:styles xmlns:mc="http://schemas.openxmlformats.org/markup-compatibility/2006" xmlns:r="http://schemas.openxmlformats.org/officeDocument/2006/relationships" xmlns:w="http://schemas.openxmlformats.org/wordprocessingml/2006/main" xmlns:w14="http://schemas.microsoft.com/office/word/2010/wordml" xmlns:w15="http://schemas.microsoft.com/office/word/2012/wordml" xmlns:w16cex="http://schemas.microsoft.com/office/word/2018/wordml/cex" xmlns:w16cid="http://schemas.microsoft.com/office/word/2016/wordml/cid" xmlns:w16="http://schemas.microsoft.com/office/word/2018/wordml" xmlns:w16sdtdh="http://schemas.microsoft.com/office/word/2020/wordml/sdtdatahash" xmlns:w16se="http://schemas.microsoft.com/office/word/2015/wordml/symex" mc:Ignorable="w14 w15 w16se w16cid w16 w16cex w16sdtdh">
+<w:styles xmlns:mc="http://schemas.openxmlformats.org/markup-compatibility/2006" xmlns:r="http://schemas.openxmlformats.org/officeDocument/2006/relationships" xmlns:w="http://schemas.openxmlformats.org/wordprocessingml/2006/main" xmlns:w14="http://schemas.microsoft.com/office/word/2010/wordml" xmlns:w15="http://schemas.microsoft.com/office/word/2012/wordml" xmlns:w16cid="http://schemas.microsoft.com/office/word/2016/wordml/cid" xmlns:w16se="http://schemas.microsoft.com/office/word/2015/wordml/symex" mc:Ignorable="w14 w15 w16se w16cid">
   <w:docDefaults>
     <w:rPrDefault>
       <w:rPr>

</xml_diff>